<commit_message>
cehj-05/03/2015/- se realizarón correcciones a los documentos ESPECIFICACION_DE_REQUISITOS.docx y PL_GESTION_DE_REQUISITOS.docx
</commit_message>
<xml_diff>
--- a/ afgmx/AFGMX/PROCESO_DESARROLLO/F2_REQUISITOS/ESPECIFICACION_DE_REQUISITOS.docx
+++ b/ afgmx/AFGMX/PROCESO_DESARROLLO/F2_REQUISITOS/ESPECIFICACION_DE_REQUISITOS.docx
@@ -8,6 +8,7 @@
           <w:rFonts w:eastAsiaTheme="minorHAnsi" w:cstheme="minorBidi"/>
           <w:b/>
           <w:bCs w:val="0"/>
+          <w:snapToGrid/>
           <w:color w:val="auto"/>
           <w:sz w:val="22"/>
           <w:szCs w:val="22"/>
@@ -22,7 +23,6 @@
       <w:sdtEndPr>
         <w:rPr>
           <w:b w:val="0"/>
-          <w:snapToGrid/>
         </w:rPr>
       </w:sdtEndPr>
       <w:sdtContent>
@@ -43,13 +43,13 @@
               <wp:anchor distT="0" distB="0" distL="114300" distR="114300" simplePos="0" relativeHeight="251663360" behindDoc="1" locked="0" layoutInCell="1" allowOverlap="1" wp14:anchorId="18D02083" wp14:editId="037C0242">
                 <wp:simplePos x="0" y="0"/>
                 <wp:positionH relativeFrom="column">
-                  <wp:posOffset>-910590</wp:posOffset>
+                  <wp:posOffset>-914400</wp:posOffset>
                 </wp:positionH>
                 <wp:positionV relativeFrom="paragraph">
-                  <wp:posOffset>-777240</wp:posOffset>
+                  <wp:posOffset>-899160</wp:posOffset>
                 </wp:positionV>
-                <wp:extent cx="7682230" cy="10728325"/>
-                <wp:effectExtent l="0" t="0" r="0" b="0"/>
+                <wp:extent cx="7681595" cy="10855325"/>
+                <wp:effectExtent l="0" t="0" r="0" b="3175"/>
                 <wp:wrapNone/>
                 <wp:docPr id="24" name="Imagen 4" descr="portada"/>
                 <wp:cNvGraphicFramePr>
@@ -80,7 +80,7 @@
                       <pic:spPr bwMode="auto">
                         <a:xfrm>
                           <a:off x="0" y="0"/>
-                          <a:ext cx="7682230" cy="10728325"/>
+                          <a:ext cx="7681595" cy="10855325"/>
                         </a:xfrm>
                         <a:prstGeom prst="rect">
                           <a:avLst/>
@@ -200,7 +200,6 @@
               <w:rFonts w:asciiTheme="majorHAnsi" w:hAnsiTheme="majorHAnsi" w:cstheme="majorHAnsi"/>
             </w:rPr>
           </w:pPr>
-          <w:bookmarkStart w:id="0" w:name="_GoBack"/>
           <w:r>
             <w:rPr>
               <w:rFonts w:asciiTheme="majorHAnsi" w:hAnsiTheme="majorHAnsi" w:cstheme="majorHAnsi"/>
@@ -283,7 +282,6 @@
               </mc:Fallback>
             </mc:AlternateContent>
           </w:r>
-          <w:bookmarkEnd w:id="0"/>
         </w:p>
         <w:p>
           <w:pPr>
@@ -656,6 +654,7 @@
               <w:dataBinding w:prefixMappings="xmlns:ns0='http://purl.org/dc/elements/1.1/' xmlns:ns1='http://schemas.openxmlformats.org/package/2006/metadata/core-properties' " w:xpath="/ns1:coreProperties[1]/ns0:title[1]" w:storeItemID="{6C3C8BC8-F283-45AE-878A-BAB7291924A1}"/>
               <w:text/>
             </w:sdtPr>
+            <w:sdtEndPr/>
             <w:sdtContent>
               <w:r>
                 <w:rPr>
@@ -773,6 +772,7 @@
             <w:dataBinding w:prefixMappings="xmlns:ns0='http://purl.org/dc/elements/1.1/' xmlns:ns1='http://schemas.openxmlformats.org/package/2006/metadata/core-properties' " w:xpath="/ns1:coreProperties[1]/ns0:subject[1]" w:storeItemID="{6C3C8BC8-F283-45AE-878A-BAB7291924A1}"/>
             <w:text/>
           </w:sdtPr>
+          <w:sdtEndPr/>
           <w:sdtContent>
             <w:p>
               <w:pPr>
@@ -2457,87 +2457,130 @@
     </w:p>
     <w:p>
       <w:pPr>
-        <w:jc w:val="both"/>
-        <w:rPr>
-          <w:rFonts w:ascii="Arial" w:eastAsia="Times New Roman" w:hAnsi="Arial" w:cs="Arial"/>
-          <w:b/>
+        <w:pStyle w:val="Ttulo1"/>
+        <w:rPr>
+          <w:rFonts w:ascii="Arial" w:hAnsi="Arial" w:cs="Arial"/>
+          <w:b w:val="0"/>
           <w:color w:val="000000" w:themeColor="text1"/>
-          <w:lang w:eastAsia="es-MX"/>
-        </w:rPr>
-      </w:pPr>
-    </w:p>
-    <w:p>
-      <w:pPr>
-        <w:jc w:val="both"/>
-        <w:rPr>
-          <w:rFonts w:ascii="Arial" w:eastAsia="Times New Roman" w:hAnsi="Arial" w:cs="Arial"/>
-          <w:b/>
+        </w:rPr>
+      </w:pPr>
+      <w:bookmarkStart w:id="0" w:name="_Toc413272536"/>
+      <w:r>
+        <w:rPr>
+          <w:rFonts w:ascii="Arial" w:hAnsi="Arial" w:cs="Arial"/>
           <w:color w:val="000000" w:themeColor="text1"/>
-          <w:lang w:eastAsia="es-MX"/>
-        </w:rPr>
-      </w:pPr>
-    </w:p>
-    <w:p>
-      <w:pPr>
-        <w:spacing w:after="0" w:line="240" w:lineRule="auto"/>
-        <w:jc w:val="both"/>
-        <w:rPr>
-          <w:rFonts w:ascii="Arial" w:eastAsia="Times New Roman" w:hAnsi="Arial" w:cs="Arial"/>
-          <w:color w:val="000000" w:themeColor="text1"/>
-          <w:lang w:eastAsia="es-MX"/>
-        </w:rPr>
-      </w:pPr>
-    </w:p>
-    <w:p>
-      <w:pPr>
-        <w:pStyle w:val="Ttulo1"/>
-        <w:rPr>
-          <w:rFonts w:ascii="Arial" w:eastAsia="Times New Roman" w:hAnsi="Arial" w:cs="Arial"/>
-          <w:color w:val="000000" w:themeColor="text1"/>
-          <w:lang w:eastAsia="es-MX"/>
-        </w:rPr>
-      </w:pPr>
-      <w:bookmarkStart w:id="1" w:name="_Toc410238844"/>
-      <w:r>
-        <w:rPr>
-          <w:rFonts w:ascii="Arial" w:eastAsia="Times New Roman" w:hAnsi="Arial" w:cs="Arial"/>
-          <w:color w:val="000000" w:themeColor="text1"/>
-          <w:lang w:eastAsia="es-MX"/>
-        </w:rPr>
-        <w:t>1- INTRODUCCIÓN</w:t>
-      </w:r>
-      <w:bookmarkEnd w:id="1"/>
-    </w:p>
-    <w:p>
-      <w:pPr>
-        <w:rPr>
-          <w:lang w:eastAsia="es-MX"/>
-        </w:rPr>
-      </w:pPr>
-    </w:p>
+        </w:rPr>
+        <w:lastRenderedPageBreak/>
+        <w:t>INTRODUCCIÓN</w:t>
+      </w:r>
+      <w:bookmarkEnd w:id="0"/>
+    </w:p>
+    <w:p/>
     <w:p>
       <w:pPr>
         <w:pStyle w:val="Ttulo2"/>
-        <w:numPr>
-          <w:ilvl w:val="1"/>
-          <w:numId w:val="11"/>
-        </w:numPr>
-        <w:rPr>
+        <w:rPr>
+          <w:b w:val="0"/>
           <w:sz w:val="24"/>
           <w:szCs w:val="24"/>
-          <w:lang w:val="es-MX"/>
-        </w:rPr>
-      </w:pPr>
-      <w:bookmarkStart w:id="2" w:name="_Toc410238845"/>
+        </w:rPr>
+      </w:pPr>
+      <w:bookmarkStart w:id="1" w:name="_Toc413272537"/>
       <w:r>
         <w:rPr>
           <w:sz w:val="24"/>
           <w:szCs w:val="24"/>
-          <w:lang w:val="es-MX"/>
         </w:rPr>
         <w:t>Propósito</w:t>
       </w:r>
+      <w:bookmarkEnd w:id="1"/>
+    </w:p>
+    <w:p/>
+    <w:p>
+      <w:pPr>
+        <w:jc w:val="both"/>
+        <w:rPr>
+          <w:rFonts w:ascii="Arial" w:eastAsia="Calibri" w:hAnsi="Arial" w:cs="Arial"/>
+          <w:color w:val="000000" w:themeColor="text1"/>
+        </w:rPr>
+      </w:pPr>
+      <w:r>
+        <w:rPr>
+          <w:rFonts w:ascii="Arial" w:eastAsia="Times New Roman" w:hAnsi="Arial" w:cs="Arial"/>
+          <w:color w:val="000000" w:themeColor="text1"/>
+          <w:lang w:eastAsia="es-MX"/>
+        </w:rPr>
+        <w:t xml:space="preserve">El objetivo del ERS (Estudio de Requerimientos del Software) </w:t>
+      </w:r>
+      <w:r>
+        <w:rPr>
+          <w:rFonts w:ascii="Arial" w:eastAsia="Calibri" w:hAnsi="Arial" w:cs="Arial"/>
+          <w:color w:val="000000" w:themeColor="text1"/>
+        </w:rPr>
+        <w:t>es para explicar detalladamente</w:t>
+      </w:r>
+      <w:r>
+        <w:rPr>
+          <w:rFonts w:ascii="Arial" w:eastAsia="Calibri" w:hAnsi="Arial" w:cs="Arial"/>
+          <w:color w:val="000000" w:themeColor="text1"/>
+        </w:rPr>
+        <w:t xml:space="preserve"> los </w:t>
+      </w:r>
+      <w:r>
+        <w:rPr>
+          <w:rFonts w:ascii="Arial" w:eastAsia="Calibri" w:hAnsi="Arial" w:cs="Arial"/>
+          <w:color w:val="000000" w:themeColor="text1"/>
+        </w:rPr>
+        <w:t>requerimientos del proyecto de Sistema de Consulta de S</w:t>
+      </w:r>
+      <w:r>
+        <w:rPr>
+          <w:rFonts w:ascii="Arial" w:eastAsia="Calibri" w:hAnsi="Arial" w:cs="Arial"/>
+          <w:color w:val="000000" w:themeColor="text1"/>
+        </w:rPr>
+        <w:t>uelos (AgroFinderGround). Con el objetivo de poder desarrollar la aplicación web para  que el sector el agropecuario  pueda identificar  qué tipo de suelo tiene en su propiedad y con ello poder determinar que cultivo es el óptimo para ser sembrado.</w:t>
+      </w:r>
+    </w:p>
+    <w:p>
+      <w:pPr>
+        <w:jc w:val="both"/>
+        <w:rPr>
+          <w:rFonts w:ascii="Arial" w:eastAsia="Calibri" w:hAnsi="Arial" w:cs="Arial"/>
+          <w:color w:val="000000" w:themeColor="text1"/>
+        </w:rPr>
+      </w:pPr>
+      <w:r>
+        <w:rPr>
+          <w:rFonts w:ascii="Arial" w:eastAsia="Calibri" w:hAnsi="Arial" w:cs="Arial"/>
+          <w:color w:val="000000" w:themeColor="text1"/>
+        </w:rPr>
+        <w:t>Obteniendo beneficios  los cuales permitan que haya  mayor competencia, diversidad y mayor demanda de los cultivos  en la  zona de Cuitláhuac con la aplicación web.</w:t>
+      </w:r>
+    </w:p>
+    <w:p>
+      <w:pPr>
+        <w:pStyle w:val="Ttulo2"/>
+        <w:rPr>
+          <w:b w:val="0"/>
+          <w:sz w:val="24"/>
+          <w:szCs w:val="24"/>
+        </w:rPr>
+      </w:pPr>
+      <w:bookmarkStart w:id="2" w:name="_Toc413272538"/>
+      <w:r>
+        <w:rPr>
+          <w:sz w:val="24"/>
+          <w:szCs w:val="24"/>
+        </w:rPr>
+        <w:t>Ámbito del sistema</w:t>
+      </w:r>
       <w:bookmarkEnd w:id="2"/>
+    </w:p>
+    <w:p>
+      <w:pPr>
+        <w:pStyle w:val="Prrafodelista"/>
+        <w:ind w:left="405"/>
+      </w:pPr>
     </w:p>
     <w:p>
       <w:pPr>
@@ -2549,288 +2592,155 @@
       </w:pPr>
       <w:r>
         <w:rPr>
-          <w:rFonts w:ascii="Arial" w:eastAsia="Times New Roman" w:hAnsi="Arial" w:cs="Arial"/>
-          <w:color w:val="000000" w:themeColor="text1"/>
-          <w:lang w:eastAsia="es-MX"/>
-        </w:rPr>
-        <w:t xml:space="preserve">El objetivo del ERS (Estudio de Requerimientos del Software) </w:t>
-      </w:r>
-      <w:r>
-        <w:rPr>
           <w:rFonts w:ascii="Arial" w:hAnsi="Arial" w:cs="Arial"/>
           <w:color w:val="000000" w:themeColor="text1"/>
         </w:rPr>
-        <w:t xml:space="preserve">El propósito de este software es que sirva para explicar más a detalle los requerimientos del proyecto de sistema de consulta de suelos. Con el objetivo de poder desarrollar la aplicación web para poder que el sector el agropecuario  por medio de este, pueda identificar  </w:t>
-      </w:r>
-      <w:r>
+        <w:t>Actualmente la zona de Cuitláhuac es un sector que en su mayoría se dedica a actividades agrícolas tornándose el principal medio de ingreso a las familias,  la  mayoría de los temporales (campesinos) cultivan lo más cotidiano  guiándose ya sea  en lo que el resto siembran, por tal motivo a veces hay pérdidas  ya que el producto resultante no permite recuperar los gastos invertidos o hay poca demanda por exceso  de cultivo, haciendo que  este sea desechado y malbaratado</w:t>
+      </w:r>
+    </w:p>
+    <w:p>
+      <w:pPr>
+        <w:jc w:val="both"/>
         <w:rPr>
           <w:rFonts w:ascii="Arial" w:hAnsi="Arial" w:cs="Arial"/>
           <w:color w:val="000000" w:themeColor="text1"/>
         </w:rPr>
-        <w:t>qué</w:t>
+      </w:pPr>
+      <w:r>
+        <w:rPr>
+          <w:rFonts w:ascii="Arial" w:hAnsi="Arial" w:cs="Arial"/>
+        </w:rPr>
+        <w:t xml:space="preserve">El sistema de consulta de suelos denominado </w:t>
+      </w:r>
+      <w:r>
+        <w:rPr>
+          <w:rFonts w:ascii="Arial" w:hAnsi="Arial" w:cs="Arial"/>
+          <w:i/>
+        </w:rPr>
+        <w:t xml:space="preserve">AgroFinderGround </w:t>
+      </w:r>
+      <w:r>
+        <w:rPr>
+          <w:rFonts w:ascii="Arial" w:hAnsi="Arial" w:cs="Arial"/>
+        </w:rPr>
+        <w:t xml:space="preserve">tiene  como objetivo ayudar a la mejora de producciones </w:t>
       </w:r>
       <w:r>
         <w:rPr>
           <w:rFonts w:ascii="Arial" w:hAnsi="Arial" w:cs="Arial"/>
           <w:color w:val="000000" w:themeColor="text1"/>
         </w:rPr>
-        <w:t xml:space="preserve"> tipo de suelo tiene en su propiedad y con ello poder determinar que cultivo es el </w:t>
-      </w:r>
-      <w:r>
+        <w:t>agrícolas con la consulta de datos basados en el tipo de suelo que exista en ese lugar.</w:t>
+      </w:r>
+    </w:p>
+    <w:p>
+      <w:pPr>
+        <w:spacing w:line="360" w:lineRule="auto"/>
+        <w:jc w:val="both"/>
         <w:rPr>
           <w:rFonts w:ascii="Arial" w:hAnsi="Arial" w:cs="Arial"/>
           <w:color w:val="000000" w:themeColor="text1"/>
         </w:rPr>
-        <w:t>óptimo</w:t>
-      </w:r>
-      <w:r>
-        <w:rPr>
-          <w:rFonts w:ascii="Arial" w:hAnsi="Arial" w:cs="Arial"/>
-          <w:color w:val="000000" w:themeColor="text1"/>
-        </w:rPr>
-        <w:t xml:space="preserve"> para ser sembrado.</w:t>
-      </w:r>
-    </w:p>
-    <w:p>
-      <w:pPr>
-        <w:jc w:val="both"/>
-        <w:rPr>
-          <w:rFonts w:ascii="Arial" w:hAnsi="Arial" w:cs="Arial"/>
-          <w:color w:val="000000" w:themeColor="text1"/>
-        </w:rPr>
-      </w:pPr>
-      <w:r>
-        <w:rPr>
-          <w:rFonts w:ascii="Arial" w:hAnsi="Arial" w:cs="Arial"/>
-          <w:color w:val="000000" w:themeColor="text1"/>
-        </w:rPr>
-        <w:t>Obteniendo beneficios  los cuales permitan que haya  mayor competencia, diversidad y mayor demanda de los cultivo  en la  zona de Cuitláhuac con la aplicación web.</w:t>
-      </w:r>
+      </w:pPr>
     </w:p>
     <w:p>
       <w:pPr>
         <w:pStyle w:val="Ttulo2"/>
-        <w:numPr>
-          <w:ilvl w:val="1"/>
-          <w:numId w:val="11"/>
-        </w:numPr>
-        <w:rPr>
+        <w:rPr>
+          <w:b w:val="0"/>
           <w:sz w:val="24"/>
           <w:szCs w:val="24"/>
         </w:rPr>
       </w:pPr>
+      <w:bookmarkStart w:id="3" w:name="_Toc413272539"/>
       <w:r>
         <w:rPr>
           <w:sz w:val="24"/>
           <w:szCs w:val="24"/>
         </w:rPr>
-        <w:t xml:space="preserve"> </w:t>
-      </w:r>
-      <w:bookmarkStart w:id="3" w:name="_Toc410238846"/>
-      <w:r>
-        <w:rPr>
+        <w:t>Definiciones, acrónimos y abreviaturas</w:t>
+      </w:r>
+      <w:bookmarkEnd w:id="3"/>
+    </w:p>
+    <w:p/>
+    <w:p>
+      <w:pPr>
+        <w:rPr>
+          <w:rFonts w:ascii="Arial" w:hAnsi="Arial" w:cs="Arial"/>
+        </w:rPr>
+      </w:pPr>
+      <w:r>
+        <w:rPr>
+          <w:rFonts w:ascii="Arial" w:hAnsi="Arial" w:cs="Arial"/>
+        </w:rPr>
+        <w:t>AgroFinderGround: Nombre asignado al sistema de consulta de suelos</w:t>
+      </w:r>
+    </w:p>
+    <w:p>
+      <w:pPr>
+        <w:rPr>
+          <w:rFonts w:ascii="Arial" w:hAnsi="Arial" w:cs="Arial"/>
+        </w:rPr>
+      </w:pPr>
+    </w:p>
+    <w:p>
+      <w:pPr>
+        <w:pStyle w:val="Ttulo2"/>
+        <w:rPr>
+          <w:b w:val="0"/>
           <w:sz w:val="24"/>
           <w:szCs w:val="24"/>
         </w:rPr>
-        <w:t>Ámbito del sistema.</w:t>
-      </w:r>
-      <w:bookmarkEnd w:id="3"/>
-    </w:p>
-    <w:p>
-      <w:pPr>
-        <w:pStyle w:val="Prrafodelista"/>
-        <w:ind w:left="360"/>
-        <w:jc w:val="both"/>
-        <w:rPr>
-          <w:rFonts w:ascii="Arial" w:hAnsi="Arial" w:cs="Arial"/>
-          <w:color w:val="000000" w:themeColor="text1"/>
-        </w:rPr>
-      </w:pPr>
-    </w:p>
-    <w:p>
-      <w:pPr>
-        <w:jc w:val="both"/>
-        <w:rPr>
-          <w:rFonts w:ascii="Arial" w:hAnsi="Arial" w:cs="Arial"/>
-          <w:color w:val="000000" w:themeColor="text1"/>
-        </w:rPr>
-      </w:pPr>
-      <w:r>
-        <w:rPr>
-          <w:rFonts w:ascii="Arial" w:hAnsi="Arial" w:cs="Arial"/>
-          <w:color w:val="000000" w:themeColor="text1"/>
-        </w:rPr>
-        <w:t>Actualmente la zona de Cuitláhuac es un sector que en su mayoría se dedica a actividades agrícolas tornándose el principal medio de ingreso a las familias,  la  mayoría de los temporales (campesinos) cultivan los más cotidiano  guiándose ya sea  en que los demás siembran, por tal motivo a veces hay perdidas  ya que el producto resultante no supera  los gastos invertidos o hay poca demanda por exceso  de cultivo, haciendo que  este sea desechado y malbaratado</w:t>
-      </w:r>
-    </w:p>
-    <w:p>
-      <w:pPr>
-        <w:pStyle w:val="Sinespaciado"/>
-        <w:rPr>
-          <w:rFonts w:ascii="Arial" w:hAnsi="Arial" w:cs="Arial"/>
-        </w:rPr>
-      </w:pPr>
-      <w:r>
-        <w:rPr>
-          <w:rFonts w:ascii="Arial" w:hAnsi="Arial" w:cs="Arial"/>
-        </w:rPr>
-        <w:t xml:space="preserve">El sistema de consulta de suelos denominado </w:t>
-      </w:r>
-      <w:r>
-        <w:rPr>
-          <w:rFonts w:ascii="Arial" w:hAnsi="Arial" w:cs="Arial"/>
-          <w:i/>
-        </w:rPr>
-        <w:t xml:space="preserve">Agro Finder Ground </w:t>
-      </w:r>
-      <w:r>
-        <w:rPr>
-          <w:rFonts w:ascii="Arial" w:hAnsi="Arial" w:cs="Arial"/>
-        </w:rPr>
-        <w:t>tiene  como objetivo</w:t>
-      </w:r>
-    </w:p>
-    <w:p>
-      <w:pPr>
-        <w:pStyle w:val="Sinespaciado"/>
-        <w:rPr>
-          <w:rFonts w:ascii="Arial" w:hAnsi="Arial" w:cs="Arial"/>
-          <w:color w:val="000000" w:themeColor="text1"/>
-        </w:rPr>
-      </w:pPr>
-      <w:r>
-        <w:rPr>
-          <w:rFonts w:ascii="Arial" w:hAnsi="Arial" w:cs="Arial"/>
-          <w:color w:val="000000" w:themeColor="text1"/>
-        </w:rPr>
-        <w:t>Ayudar a la mejora de producciones agrícolas con la consulta de datos basados en el tipo de suelo que exista en ese lugar.</w:t>
-      </w:r>
-    </w:p>
-    <w:p>
-      <w:pPr>
-        <w:pStyle w:val="Sinespaciado"/>
-        <w:rPr>
-          <w:rFonts w:ascii="Arial" w:hAnsi="Arial" w:cs="Arial"/>
-        </w:rPr>
-      </w:pPr>
-      <w:r>
-        <w:rPr>
-          <w:rFonts w:ascii="Arial" w:hAnsi="Arial" w:cs="Arial"/>
-          <w:color w:val="000000" w:themeColor="text1"/>
-        </w:rPr>
-        <w:t>.</w:t>
-      </w:r>
-    </w:p>
-    <w:p>
-      <w:pPr>
-        <w:ind w:left="1276" w:hanging="1156"/>
+      </w:pPr>
+      <w:bookmarkStart w:id="4" w:name="_Toc413272540"/>
+      <w:r>
         <w:rPr>
           <w:sz w:val="24"/>
           <w:szCs w:val="24"/>
-          <w:lang w:val="es-ES" w:eastAsia="ar-SA"/>
-        </w:rPr>
-      </w:pPr>
-    </w:p>
-    <w:p>
-      <w:pPr>
-        <w:pStyle w:val="Ttulo2"/>
-        <w:numPr>
-          <w:ilvl w:val="1"/>
-          <w:numId w:val="11"/>
-        </w:numPr>
-        <w:rPr>
-          <w:sz w:val="24"/>
-          <w:szCs w:val="24"/>
-        </w:rPr>
-      </w:pPr>
-      <w:r>
-        <w:rPr>
-          <w:sz w:val="24"/>
-          <w:szCs w:val="24"/>
-        </w:rPr>
-        <w:t xml:space="preserve"> </w:t>
-      </w:r>
-      <w:bookmarkStart w:id="4" w:name="_Toc410238847"/>
-      <w:r>
-        <w:rPr>
-          <w:sz w:val="24"/>
-          <w:szCs w:val="24"/>
-        </w:rPr>
-        <w:t>Definiciones, acrónimos y abreviaturas.</w:t>
+        </w:rPr>
+        <w:t>Referencias</w:t>
       </w:r>
       <w:bookmarkEnd w:id="4"/>
-      <w:r>
-        <w:rPr>
-          <w:sz w:val="24"/>
-          <w:szCs w:val="24"/>
-        </w:rPr>
-        <w:t xml:space="preserve"> </w:t>
-      </w:r>
-    </w:p>
-    <w:p>
-      <w:pPr>
-        <w:spacing w:before="240" w:after="0" w:line="240" w:lineRule="auto"/>
+    </w:p>
+    <w:p>
+      <w:pPr>
+        <w:rPr>
+          <w:rFonts w:ascii="Arial" w:hAnsi="Arial" w:cs="Arial"/>
+        </w:rPr>
+      </w:pPr>
+    </w:p>
+    <w:p>
+      <w:pPr>
         <w:jc w:val="both"/>
         <w:rPr>
           <w:rFonts w:ascii="Arial" w:hAnsi="Arial" w:cs="Arial"/>
-          <w:color w:val="000000" w:themeColor="text1"/>
         </w:rPr>
       </w:pPr>
       <w:r>
         <w:rPr>
           <w:rFonts w:ascii="Arial" w:hAnsi="Arial" w:cs="Arial"/>
-          <w:i/>
-        </w:rPr>
-        <w:t>Agro Finder Ground: Nombre asignado  al sistema de consulta de suelos.</w:t>
-      </w:r>
-    </w:p>
-    <w:p>
-      <w:pPr>
-        <w:pStyle w:val="Prrafodelista"/>
-        <w:ind w:left="1440"/>
-        <w:rPr>
-          <w:lang w:val="es-ES" w:eastAsia="ar-SA"/>
-        </w:rPr>
-      </w:pPr>
-    </w:p>
-    <w:p>
-      <w:pPr>
-        <w:pStyle w:val="Ttulo2"/>
-        <w:numPr>
-          <w:ilvl w:val="1"/>
-          <w:numId w:val="11"/>
-        </w:numPr>
-        <w:rPr>
-          <w:sz w:val="24"/>
-          <w:szCs w:val="24"/>
-        </w:rPr>
-      </w:pPr>
-      <w:bookmarkStart w:id="5" w:name="_Toc410238848"/>
-      <w:r>
-        <w:rPr>
-          <w:sz w:val="24"/>
-          <w:szCs w:val="24"/>
-        </w:rPr>
-        <w:t>Referencias</w:t>
-      </w:r>
-      <w:bookmarkEnd w:id="5"/>
-    </w:p>
-    <w:p>
-      <w:pPr>
-        <w:spacing w:before="240" w:after="0" w:line="240" w:lineRule="auto"/>
-        <w:jc w:val="both"/>
-        <w:rPr>
-          <w:rStyle w:val="Hipervnculo"/>
+        </w:rPr>
+        <w:t xml:space="preserve">(2008, 10). Especificación de Requisitos según el estándar de IEEE 830. Universidad Complutense </w:t>
+      </w:r>
+      <w:proofErr w:type="spellStart"/>
+      <w:r>
+        <w:rPr>
           <w:rFonts w:ascii="Arial" w:hAnsi="Arial" w:cs="Arial"/>
-          <w:color w:val="000000" w:themeColor="text1"/>
-        </w:rPr>
-      </w:pPr>
+        </w:rPr>
+        <w:t>Infórmatica</w:t>
+      </w:r>
+      <w:proofErr w:type="spellEnd"/>
+      <w:r>
+        <w:rPr>
+          <w:rFonts w:ascii="Arial" w:hAnsi="Arial" w:cs="Arial"/>
+        </w:rPr>
+        <w:t xml:space="preserve">. Recuperado 02, 2015, de </w:t>
+      </w:r>
       <w:hyperlink r:id="rId13" w:history="1">
         <w:r>
           <w:rPr>
             <w:rStyle w:val="Hipervnculo"/>
             <w:rFonts w:ascii="Arial" w:hAnsi="Arial" w:cs="Arial"/>
-            <w:color w:val="000000" w:themeColor="text1"/>
           </w:rPr>
           <w:t>http://www.fdi.ucm.es/profesor/gmendez/docs/is0809/ieee830.pdf</w:t>
         </w:r>
@@ -2838,7 +2748,36 @@
     </w:p>
     <w:p>
       <w:pPr>
+        <w:rPr>
+          <w:rFonts w:ascii="Arial" w:hAnsi="Arial" w:cs="Arial"/>
+        </w:rPr>
+      </w:pPr>
+    </w:p>
+    <w:p>
+      <w:pPr>
+        <w:pStyle w:val="Ttulo2"/>
+        <w:rPr>
+          <w:b w:val="0"/>
+          <w:sz w:val="24"/>
+          <w:szCs w:val="24"/>
+        </w:rPr>
+      </w:pPr>
+      <w:bookmarkStart w:id="5" w:name="_Toc413272541"/>
+      <w:r>
+        <w:rPr>
+          <w:sz w:val="24"/>
+          <w:szCs w:val="24"/>
+        </w:rPr>
+        <w:lastRenderedPageBreak/>
+        <w:t>Visión general del documento</w:t>
+      </w:r>
+      <w:bookmarkEnd w:id="5"/>
+    </w:p>
+    <w:p/>
+    <w:p>
+      <w:pPr>
         <w:pStyle w:val="NormalWeb"/>
+        <w:spacing w:after="0" w:line="276" w:lineRule="auto"/>
         <w:jc w:val="both"/>
         <w:rPr>
           <w:rFonts w:ascii="Arial" w:hAnsi="Arial" w:cs="Arial"/>
@@ -2854,20 +2793,17 @@
           <w:sz w:val="22"/>
           <w:szCs w:val="22"/>
         </w:rPr>
-        <w:t>Somerville Ian, Ingeniería de Software 6ta Edición.</w:t>
-      </w:r>
-    </w:p>
-    <w:p>
-      <w:pPr>
-        <w:pStyle w:val="NormalWeb"/>
-        <w:jc w:val="both"/>
+        <w:t>Este documento tiene por objetivo principal el declarar de forma oficial lo que requieren lo</w:t>
+      </w:r>
+      <w:r>
         <w:rPr>
           <w:rFonts w:ascii="Arial" w:hAnsi="Arial" w:cs="Arial"/>
           <w:color w:val="000000" w:themeColor="text1"/>
           <w:sz w:val="22"/>
           <w:szCs w:val="22"/>
         </w:rPr>
-      </w:pPr>
+        <w:t>s</w:t>
+      </w:r>
       <w:r>
         <w:rPr>
           <w:rFonts w:ascii="Arial" w:hAnsi="Arial" w:cs="Arial"/>
@@ -2875,57 +2811,13 @@
           <w:sz w:val="22"/>
           <w:szCs w:val="22"/>
         </w:rPr>
-        <w:lastRenderedPageBreak/>
-        <w:t>Pressman Roger S., Ingeniería del Software un enfoque práctico 4ta Edición.</w:t>
-      </w:r>
-    </w:p>
-    <w:p>
-      <w:pPr>
-        <w:rPr>
-          <w:lang w:eastAsia="ar-SA"/>
-        </w:rPr>
-      </w:pPr>
-    </w:p>
-    <w:p>
-      <w:pPr>
-        <w:pStyle w:val="Prrafodelista"/>
-        <w:ind w:left="1440"/>
-        <w:rPr>
-          <w:lang w:val="es-ES" w:eastAsia="ar-SA"/>
-        </w:rPr>
-      </w:pPr>
-    </w:p>
-    <w:p>
-      <w:pPr>
-        <w:pStyle w:val="Ttulo2"/>
-        <w:numPr>
-          <w:ilvl w:val="1"/>
-          <w:numId w:val="11"/>
-        </w:numPr>
-        <w:tabs>
-          <w:tab w:val="left" w:pos="851"/>
-        </w:tabs>
-        <w:rPr>
-          <w:sz w:val="24"/>
-          <w:szCs w:val="24"/>
-          <w:lang w:val="es-MX"/>
-        </w:rPr>
-      </w:pPr>
-      <w:bookmarkStart w:id="6" w:name="_Toc410238849"/>
-      <w:r>
-        <w:rPr>
-          <w:sz w:val="24"/>
-          <w:szCs w:val="24"/>
-          <w:lang w:val="es-MX"/>
-        </w:rPr>
-        <w:t>Visión General del Documento</w:t>
-      </w:r>
-      <w:bookmarkEnd w:id="6"/>
+        <w:t xml:space="preserve"> desarrolladores del sistema para su correcto desempeño. Este documento incluye tanto los requerimientos de los usuarios para el sistema como una especificación detallada de los requerimientos que son propios del sistema.</w:t>
+      </w:r>
     </w:p>
     <w:p>
       <w:pPr>
         <w:pStyle w:val="NormalWeb"/>
-        <w:spacing w:before="0" w:beforeAutospacing="0" w:after="0" w:afterAutospacing="0"/>
+        <w:spacing w:after="0" w:line="276" w:lineRule="auto"/>
         <w:jc w:val="both"/>
         <w:rPr>
           <w:rFonts w:ascii="Arial" w:hAnsi="Arial" w:cs="Arial"/>
@@ -2941,440 +2833,1446 @@
           <w:sz w:val="22"/>
           <w:szCs w:val="22"/>
         </w:rPr>
-        <w:t>Este documento tiene por objetivo principal el declarar de forma oficial lo que requieren lo desarrolladores del sistema para su correcto desempeño. Este documento incluye tanto los requerimientos de los usuarios para el sistema como una especificación detallada de los requerimientos que son propios del sistema.</w:t>
-      </w:r>
-    </w:p>
-    <w:p>
-      <w:pPr>
-        <w:pStyle w:val="NormalWeb"/>
-        <w:spacing w:before="0" w:beforeAutospacing="0" w:after="0" w:afterAutospacing="0"/>
+        <w:t>En este documento se declaran los requerimientos del proyecto que se desea implementar.</w:t>
+      </w:r>
+    </w:p>
+    <w:p>
+      <w:pPr>
+        <w:pStyle w:val="Ttulo1"/>
+        <w:rPr>
+          <w:rFonts w:ascii="Arial" w:hAnsi="Arial" w:cs="Arial"/>
+          <w:color w:val="auto"/>
+        </w:rPr>
+      </w:pPr>
+    </w:p>
+    <w:p>
+      <w:pPr>
+        <w:pStyle w:val="Ttulo1"/>
+        <w:rPr>
+          <w:rFonts w:ascii="Arial" w:hAnsi="Arial" w:cs="Arial"/>
+          <w:b w:val="0"/>
+          <w:color w:val="auto"/>
+        </w:rPr>
+      </w:pPr>
+      <w:bookmarkStart w:id="6" w:name="_Toc413272542"/>
+      <w:r>
+        <w:rPr>
+          <w:rFonts w:ascii="Arial" w:hAnsi="Arial" w:cs="Arial"/>
+          <w:color w:val="auto"/>
+        </w:rPr>
+        <w:t>DESCRIPCIÓN GENERAL</w:t>
+      </w:r>
+      <w:bookmarkEnd w:id="6"/>
+    </w:p>
+    <w:p/>
+    <w:p>
+      <w:pPr>
+        <w:spacing w:before="240" w:after="0"/>
         <w:jc w:val="both"/>
         <w:rPr>
+          <w:rFonts w:ascii="Arial" w:eastAsia="Times New Roman" w:hAnsi="Arial" w:cs="Arial"/>
+          <w:color w:val="000000" w:themeColor="text1"/>
+          <w:lang w:eastAsia="es-MX"/>
+        </w:rPr>
+      </w:pPr>
+      <w:r>
+        <w:rPr>
           <w:rFonts w:ascii="Arial" w:hAnsi="Arial" w:cs="Arial"/>
+          <w:color w:val="000000"/>
+        </w:rPr>
+        <w:t>En esta sección se realiza una descripción a alto nivel de AgroFinderGround, focalizándose en las funciones que realizará, así como en aquellas restricciones generales que afectan al mismo.</w:t>
+      </w:r>
+    </w:p>
+    <w:p/>
+    <w:p>
+      <w:pPr>
+        <w:pStyle w:val="Ttulo2"/>
+        <w:rPr>
+          <w:b w:val="0"/>
+          <w:sz w:val="24"/>
+          <w:szCs w:val="24"/>
+        </w:rPr>
+      </w:pPr>
+      <w:bookmarkStart w:id="7" w:name="_Toc413272543"/>
+      <w:r>
+        <w:rPr>
+          <w:sz w:val="24"/>
+          <w:szCs w:val="24"/>
+        </w:rPr>
+        <w:t>Perspectiva del producto</w:t>
+      </w:r>
+      <w:bookmarkEnd w:id="7"/>
+    </w:p>
+    <w:p>
+      <w:pPr>
+        <w:jc w:val="both"/>
+      </w:pPr>
+    </w:p>
+    <w:p>
+      <w:pPr>
+        <w:jc w:val="both"/>
+        <w:rPr>
+          <w:rFonts w:ascii="Arial" w:hAnsi="Arial" w:cs="Arial"/>
+        </w:rPr>
+      </w:pPr>
+      <w:r>
+        <w:rPr>
+          <w:rFonts w:ascii="Arial" w:hAnsi="Arial" w:cs="Arial"/>
+        </w:rPr>
+        <w:t xml:space="preserve">Se proyecta implementar un Sistema de Información que permita consultar datos climáticos de la zona de Cuitláhuac y con la ayuda de un mapa de la zona que facilite el reconocimiento del lugar. El sistema a implementar solo dependerá de web </w:t>
+      </w:r>
+      <w:proofErr w:type="spellStart"/>
+      <w:r>
+        <w:rPr>
+          <w:rFonts w:ascii="Arial" w:hAnsi="Arial" w:cs="Arial"/>
+        </w:rPr>
+        <w:t>services</w:t>
+      </w:r>
+      <w:proofErr w:type="spellEnd"/>
+      <w:r>
+        <w:rPr>
+          <w:rFonts w:ascii="Arial" w:hAnsi="Arial" w:cs="Arial"/>
+        </w:rPr>
+        <w:t xml:space="preserve"> ya que se necesita  para cargar el mapa.</w:t>
+      </w:r>
+    </w:p>
+    <w:p>
+      <w:pPr>
+        <w:jc w:val="both"/>
+        <w:rPr>
+          <w:rFonts w:ascii="Arial" w:hAnsi="Arial" w:cs="Arial"/>
+        </w:rPr>
+      </w:pPr>
+    </w:p>
+    <w:p>
+      <w:pPr>
+        <w:pStyle w:val="Ttulo2"/>
+        <w:rPr>
+          <w:b w:val="0"/>
+          <w:sz w:val="24"/>
+          <w:szCs w:val="24"/>
+        </w:rPr>
+      </w:pPr>
+      <w:bookmarkStart w:id="8" w:name="_Toc413272544"/>
+      <w:r>
+        <w:rPr>
+          <w:sz w:val="24"/>
+          <w:szCs w:val="24"/>
+        </w:rPr>
+        <w:t>Funciones del producto</w:t>
+      </w:r>
+      <w:bookmarkEnd w:id="8"/>
+    </w:p>
+    <w:p/>
+    <w:p>
+      <w:pPr>
+        <w:jc w:val="both"/>
+        <w:rPr>
+          <w:rFonts w:ascii="Arial" w:hAnsi="Arial" w:cs="Arial"/>
+          <w:color w:val="000000" w:themeColor="text1"/>
+        </w:rPr>
+      </w:pPr>
+      <w:r>
+        <w:rPr>
+          <w:rFonts w:ascii="Arial" w:hAnsi="Arial" w:cs="Arial"/>
+          <w:color w:val="000000" w:themeColor="text1"/>
+        </w:rPr>
+        <w:t>La aplicación será capaz de mostrar al usuario un mapa de la región de Cuitláhuac el cual estará dividido por distintas zonas las cuales tendrán un color diferente diferenciando una de otra el cual representa cada tipo de suelo que en esa zona existe, al usuario se le proporcionaran datos como pron</w:t>
+      </w:r>
+      <w:r>
+        <w:rPr>
+          <w:rFonts w:ascii="Arial" w:hAnsi="Arial" w:cs="Arial"/>
+          <w:color w:val="000000" w:themeColor="text1"/>
+        </w:rPr>
+        <w:t>ó</w:t>
+      </w:r>
+      <w:r>
+        <w:rPr>
+          <w:rFonts w:ascii="Arial" w:hAnsi="Arial" w:cs="Arial"/>
+          <w:color w:val="000000" w:themeColor="text1"/>
+        </w:rPr>
+        <w:t>stico climático de la zona, humedad, velocidad del viento, características del tipo de suelo, pH, altura e iluminación así como también se ofrecerán sugerencias de cultivo dependiendo del tipo de suelo, factores climáticos y ambientales.</w:t>
+      </w:r>
+    </w:p>
+    <w:p>
+      <w:pPr>
+        <w:jc w:val="both"/>
+        <w:rPr>
+          <w:rFonts w:ascii="Arial" w:hAnsi="Arial" w:cs="Arial"/>
+          <w:b/>
+          <w:color w:val="000000" w:themeColor="text1"/>
+        </w:rPr>
+      </w:pPr>
+    </w:p>
+    <w:p>
+      <w:pPr>
+        <w:pStyle w:val="Ttulo2"/>
+        <w:rPr>
+          <w:b w:val="0"/>
+          <w:color w:val="000000" w:themeColor="text1"/>
+          <w:sz w:val="24"/>
+          <w:szCs w:val="24"/>
+        </w:rPr>
+      </w:pPr>
+      <w:bookmarkStart w:id="9" w:name="_Toc413272545"/>
+      <w:r>
+        <w:rPr>
+          <w:color w:val="000000" w:themeColor="text1"/>
+          <w:sz w:val="24"/>
+          <w:szCs w:val="24"/>
+        </w:rPr>
+        <w:lastRenderedPageBreak/>
+        <w:t>Características de los usuarios</w:t>
+      </w:r>
+      <w:bookmarkEnd w:id="9"/>
+    </w:p>
+    <w:p>
+      <w:pPr>
+        <w:jc w:val="both"/>
+        <w:rPr>
+          <w:rFonts w:ascii="Arial" w:hAnsi="Arial" w:cs="Arial"/>
+        </w:rPr>
+      </w:pPr>
+    </w:p>
+    <w:p>
+      <w:pPr>
+        <w:jc w:val="both"/>
+        <w:rPr>
+          <w:rFonts w:ascii="Arial" w:hAnsi="Arial" w:cs="Arial"/>
+        </w:rPr>
+      </w:pPr>
+      <w:r>
+        <w:rPr>
+          <w:rFonts w:ascii="Arial" w:hAnsi="Arial" w:cs="Arial"/>
+        </w:rPr>
+        <w:t>Para el uso adecuado de aplicación el usuario debe tener conocimientos en primero en como consultar  para que se pueda realizar la búsqueda que desea de la zona  y la segunda es con respecto a la consulta de suelos.</w:t>
+      </w:r>
+    </w:p>
+    <w:p/>
+    <w:p>
+      <w:pPr>
+        <w:pStyle w:val="Ttulo2"/>
+        <w:rPr>
+          <w:b w:val="0"/>
+          <w:sz w:val="24"/>
+          <w:szCs w:val="24"/>
+        </w:rPr>
+      </w:pPr>
+      <w:bookmarkStart w:id="10" w:name="_Toc413272546"/>
+      <w:r>
+        <w:rPr>
+          <w:sz w:val="24"/>
+          <w:szCs w:val="24"/>
+        </w:rPr>
+        <w:t>Restricciones</w:t>
+      </w:r>
+      <w:bookmarkEnd w:id="10"/>
+    </w:p>
+    <w:p/>
+    <w:p>
+      <w:pPr>
+        <w:jc w:val="both"/>
+        <w:rPr>
+          <w:rFonts w:ascii="Arial" w:hAnsi="Arial" w:cs="Arial"/>
+          <w:color w:val="000000" w:themeColor="text1"/>
+        </w:rPr>
+      </w:pPr>
+      <w:r>
+        <w:rPr>
+          <w:rFonts w:ascii="Arial" w:hAnsi="Arial" w:cs="Arial"/>
+          <w:color w:val="000000" w:themeColor="text1"/>
+        </w:rPr>
+        <w:t>La aplicación solo será de uso WEB usando conexión a internet para poder mostrar el mapa, necesitara un navegador con soporte de HTML5, y tendrá la limitación a idioma español, ser de acceso restringido al público ya que será de uso educativo y de apoyo para el sector agrícola.</w:t>
+      </w:r>
+    </w:p>
+    <w:p>
+      <w:pPr>
+        <w:jc w:val="both"/>
+        <w:rPr>
+          <w:rFonts w:ascii="Arial" w:hAnsi="Arial" w:cs="Arial"/>
+          <w:color w:val="000000" w:themeColor="text1"/>
+        </w:rPr>
+      </w:pPr>
+    </w:p>
+    <w:p>
+      <w:pPr>
+        <w:pStyle w:val="Ttulo2"/>
+        <w:rPr>
+          <w:b w:val="0"/>
+          <w:color w:val="000000" w:themeColor="text1"/>
+          <w:sz w:val="24"/>
+          <w:szCs w:val="24"/>
+        </w:rPr>
+      </w:pPr>
+      <w:bookmarkStart w:id="11" w:name="_Toc413272547"/>
+      <w:r>
+        <w:rPr>
+          <w:color w:val="000000" w:themeColor="text1"/>
+          <w:sz w:val="24"/>
+          <w:szCs w:val="24"/>
+        </w:rPr>
+        <w:t>Suposiciones y dependencias</w:t>
+      </w:r>
+      <w:bookmarkEnd w:id="11"/>
+    </w:p>
+    <w:p>
+      <w:pPr>
+        <w:jc w:val="both"/>
+      </w:pPr>
+    </w:p>
+    <w:p>
+      <w:pPr>
+        <w:jc w:val="both"/>
+        <w:rPr>
+          <w:rFonts w:ascii="Arial" w:hAnsi="Arial" w:cs="Arial"/>
+          <w:color w:val="000000" w:themeColor="text1"/>
+        </w:rPr>
+      </w:pPr>
+      <w:r>
+        <w:rPr>
+          <w:rFonts w:ascii="Arial" w:hAnsi="Arial" w:cs="Arial"/>
+          <w:color w:val="000000" w:themeColor="text1"/>
+        </w:rPr>
+        <w:t>Se ha asumido que el programa será utilizado por personas que conocen el funcionamiento de este tipo</w:t>
+      </w:r>
+      <w:r>
+        <w:rPr>
+          <w:rFonts w:ascii="Arial" w:hAnsi="Arial" w:cs="Arial"/>
+          <w:color w:val="000000" w:themeColor="text1"/>
+        </w:rPr>
+        <w:t xml:space="preserve"> </w:t>
+      </w:r>
+      <w:r>
+        <w:rPr>
+          <w:rFonts w:ascii="Arial" w:hAnsi="Arial" w:cs="Arial"/>
+          <w:color w:val="000000" w:themeColor="text1"/>
+        </w:rPr>
+        <w:t>de herramientas, por lo que a la hora de entregar el proyecto no se brindará capacitación alguna,</w:t>
+      </w:r>
+      <w:r>
+        <w:rPr>
+          <w:rFonts w:ascii="Arial" w:hAnsi="Arial" w:cs="Arial"/>
+          <w:color w:val="000000" w:themeColor="text1"/>
+        </w:rPr>
+        <w:t xml:space="preserve"> </w:t>
+      </w:r>
+      <w:r>
+        <w:rPr>
+          <w:rFonts w:ascii="Arial" w:hAnsi="Arial" w:cs="Arial"/>
+          <w:color w:val="000000" w:themeColor="text1"/>
+        </w:rPr>
+        <w:t>únicamente se brindará una pequeña guía del sitio.</w:t>
+      </w:r>
+      <w:r>
+        <w:rPr>
+          <w:rFonts w:ascii="Arial" w:hAnsi="Arial" w:cs="Arial"/>
+          <w:color w:val="000000" w:themeColor="text1"/>
+        </w:rPr>
+        <w:t xml:space="preserve"> </w:t>
+      </w:r>
+      <w:r>
+        <w:rPr>
+          <w:rFonts w:ascii="Arial" w:hAnsi="Arial" w:cs="Arial"/>
+          <w:color w:val="000000" w:themeColor="text1"/>
+        </w:rPr>
+        <w:t>Además, se ha asumido que este programa debe funcionar similarmente a los demás programas de este</w:t>
+      </w:r>
+      <w:r>
+        <w:rPr>
+          <w:rFonts w:ascii="Arial" w:hAnsi="Arial" w:cs="Arial"/>
+          <w:color w:val="000000" w:themeColor="text1"/>
+        </w:rPr>
+        <w:t xml:space="preserve"> </w:t>
+      </w:r>
+      <w:r>
+        <w:rPr>
+          <w:rFonts w:ascii="Arial" w:hAnsi="Arial" w:cs="Arial"/>
+          <w:color w:val="000000" w:themeColor="text1"/>
+        </w:rPr>
+        <w:t>tipo, es decir, no se han incluido funciones especiales en su funcionamiento, únicamente las solicitadas</w:t>
+      </w:r>
+      <w:r>
+        <w:rPr>
+          <w:rFonts w:ascii="Arial" w:hAnsi="Arial" w:cs="Arial"/>
+          <w:color w:val="000000" w:themeColor="text1"/>
+        </w:rPr>
+        <w:t xml:space="preserve"> </w:t>
+      </w:r>
+      <w:r>
+        <w:rPr>
+          <w:rFonts w:ascii="Arial" w:hAnsi="Arial" w:cs="Arial"/>
+          <w:color w:val="000000" w:themeColor="text1"/>
+        </w:rPr>
+        <w:t xml:space="preserve">por el usuario. </w:t>
+      </w:r>
+    </w:p>
+    <w:p>
+      <w:pPr>
+        <w:jc w:val="both"/>
+        <w:rPr>
+          <w:rFonts w:ascii="Arial" w:hAnsi="Arial" w:cs="Arial"/>
+          <w:color w:val="000000" w:themeColor="text1"/>
+        </w:rPr>
+      </w:pPr>
+      <w:r>
+        <w:rPr>
+          <w:rFonts w:ascii="Arial" w:hAnsi="Arial" w:cs="Arial"/>
+          <w:color w:val="000000" w:themeColor="text1"/>
+        </w:rPr>
+        <w:t>Otra suposición que se ha hecho para la elaboración de este proyecto es que se utilizaran navegadores</w:t>
+      </w:r>
+      <w:r>
+        <w:rPr>
+          <w:rFonts w:ascii="Arial" w:hAnsi="Arial" w:cs="Arial"/>
+          <w:color w:val="000000" w:themeColor="text1"/>
+        </w:rPr>
+        <w:t xml:space="preserve"> </w:t>
+      </w:r>
+      <w:r>
+        <w:rPr>
+          <w:rFonts w:ascii="Arial" w:hAnsi="Arial" w:cs="Arial"/>
+          <w:color w:val="000000" w:themeColor="text1"/>
+        </w:rPr>
+        <w:t>conocidos para acceder a la página (Por ejemplo, Google Chrome, Firefox, IE)</w:t>
+      </w:r>
+    </w:p>
+    <w:p>
+      <w:pPr>
+        <w:jc w:val="both"/>
+        <w:rPr>
+          <w:rFonts w:ascii="Arial" w:hAnsi="Arial" w:cs="Arial"/>
+          <w:color w:val="000000" w:themeColor="text1"/>
+        </w:rPr>
+      </w:pPr>
+    </w:p>
+    <w:p>
+      <w:pPr>
+        <w:pStyle w:val="Ttulo1"/>
+        <w:rPr>
+          <w:rFonts w:ascii="Arial" w:hAnsi="Arial" w:cs="Arial"/>
+          <w:b w:val="0"/>
+          <w:color w:val="000000" w:themeColor="text1"/>
+        </w:rPr>
+      </w:pPr>
+      <w:bookmarkStart w:id="12" w:name="_Toc413272548"/>
+      <w:r>
+        <w:rPr>
+          <w:rFonts w:ascii="Arial" w:hAnsi="Arial" w:cs="Arial"/>
+          <w:color w:val="000000" w:themeColor="text1"/>
+        </w:rPr>
+        <w:t>REQUISITOS ESPECÍFICOS</w:t>
+      </w:r>
+      <w:bookmarkEnd w:id="12"/>
+    </w:p>
+    <w:p/>
+    <w:p>
+      <w:pPr>
+        <w:pStyle w:val="Ttulo2"/>
+        <w:rPr>
+          <w:b w:val="0"/>
+          <w:color w:val="000000" w:themeColor="text1"/>
+          <w:sz w:val="24"/>
+          <w:szCs w:val="24"/>
+        </w:rPr>
+      </w:pPr>
+      <w:bookmarkStart w:id="13" w:name="_Toc413272549"/>
+      <w:r>
+        <w:rPr>
+          <w:color w:val="000000" w:themeColor="text1"/>
+          <w:sz w:val="24"/>
+          <w:szCs w:val="24"/>
+        </w:rPr>
+        <w:t>Funciones</w:t>
+      </w:r>
+      <w:bookmarkEnd w:id="13"/>
+    </w:p>
+    <w:p/>
+    <w:p>
+      <w:pPr>
+        <w:spacing w:after="120"/>
+        <w:jc w:val="both"/>
+        <w:rPr>
+          <w:rFonts w:ascii="Arial" w:eastAsia="Times New Roman" w:hAnsi="Arial" w:cs="Arial"/>
+          <w:color w:val="000000"/>
+          <w:lang w:eastAsia="es-MX"/>
+        </w:rPr>
+      </w:pPr>
+      <w:r>
+        <w:rPr>
+          <w:rFonts w:ascii="Arial" w:eastAsia="Times New Roman" w:hAnsi="Arial" w:cs="Arial"/>
+          <w:color w:val="000000"/>
+          <w:lang w:eastAsia="es-MX"/>
+        </w:rPr>
+        <w:t>Requerimiento 1: Módulo de inicio de sesión</w:t>
+      </w:r>
+    </w:p>
+    <w:p>
+      <w:pPr>
+        <w:spacing w:after="120"/>
+        <w:jc w:val="both"/>
+        <w:rPr>
+          <w:rFonts w:ascii="Arial" w:eastAsia="Times New Roman" w:hAnsi="Arial" w:cs="Arial"/>
+          <w:color w:val="000000"/>
+          <w:lang w:eastAsia="es-MX"/>
+        </w:rPr>
+      </w:pPr>
+      <w:r>
+        <w:rPr>
+          <w:rFonts w:ascii="Arial" w:eastAsia="Times New Roman" w:hAnsi="Arial" w:cs="Arial"/>
+          <w:color w:val="000000"/>
+          <w:lang w:eastAsia="es-MX"/>
+        </w:rPr>
+        <w:t>Función:</w:t>
+      </w:r>
+      <w:r>
+        <w:rPr>
+          <w:rFonts w:ascii="Arial" w:eastAsia="Times New Roman" w:hAnsi="Arial" w:cs="Arial"/>
+          <w:color w:val="000000"/>
+          <w:lang w:eastAsia="es-MX"/>
+        </w:rPr>
+        <w:t xml:space="preserve"> El sistema </w:t>
+      </w:r>
+      <w:r>
+        <w:rPr>
+          <w:rFonts w:ascii="Arial" w:eastAsia="Times New Roman" w:hAnsi="Arial" w:cs="Arial"/>
+          <w:color w:val="000000"/>
+          <w:lang w:eastAsia="es-MX"/>
+        </w:rPr>
+        <w:t>proporcionará como pantalla inicial un i</w:t>
+      </w:r>
+      <w:r>
+        <w:rPr>
+          <w:rFonts w:ascii="Arial" w:eastAsia="Times New Roman" w:hAnsi="Arial" w:cs="Arial"/>
+          <w:color w:val="000000"/>
+          <w:lang w:eastAsia="es-MX"/>
+        </w:rPr>
+        <w:t xml:space="preserve">nicio de sesión con los campos </w:t>
+      </w:r>
+      <w:r>
+        <w:rPr>
+          <w:rFonts w:ascii="Arial" w:eastAsia="Times New Roman" w:hAnsi="Arial" w:cs="Arial"/>
+          <w:color w:val="000000"/>
+          <w:lang w:eastAsia="es-MX"/>
+        </w:rPr>
+        <w:t>usuario y contraseña para poder acceder al menú de la aplicación</w:t>
+      </w:r>
+    </w:p>
+    <w:p>
+      <w:pPr>
+        <w:tabs>
+          <w:tab w:val="left" w:pos="787"/>
+        </w:tabs>
+        <w:spacing w:after="120"/>
+        <w:jc w:val="both"/>
+        <w:rPr>
+          <w:rFonts w:ascii="Arial" w:eastAsia="Times New Roman" w:hAnsi="Arial" w:cs="Arial"/>
+          <w:color w:val="000000"/>
+          <w:lang w:eastAsia="es-MX"/>
+        </w:rPr>
+      </w:pPr>
+      <w:r>
+        <w:rPr>
+          <w:rFonts w:ascii="Arial" w:eastAsia="Times New Roman" w:hAnsi="Arial" w:cs="Arial"/>
+          <w:color w:val="000000"/>
+          <w:lang w:eastAsia="es-MX"/>
+        </w:rPr>
+        <w:t xml:space="preserve">  </w:t>
+      </w:r>
+      <w:r>
+        <w:rPr>
+          <w:rFonts w:ascii="Arial" w:eastAsia="Times New Roman" w:hAnsi="Arial" w:cs="Arial"/>
+          <w:color w:val="000000"/>
+          <w:lang w:eastAsia="es-MX"/>
+        </w:rPr>
+        <w:tab/>
+      </w:r>
+    </w:p>
+    <w:p>
+      <w:pPr>
+        <w:spacing w:after="120"/>
+        <w:jc w:val="both"/>
+        <w:rPr>
+          <w:rFonts w:ascii="Arial" w:eastAsia="Times New Roman" w:hAnsi="Arial" w:cs="Arial"/>
+          <w:color w:val="000000"/>
+          <w:lang w:eastAsia="es-MX"/>
+        </w:rPr>
+      </w:pPr>
+      <w:r>
+        <w:rPr>
+          <w:rFonts w:ascii="Arial" w:eastAsia="Times New Roman" w:hAnsi="Arial" w:cs="Arial"/>
+          <w:color w:val="000000"/>
+          <w:lang w:eastAsia="es-MX"/>
+        </w:rPr>
+        <w:lastRenderedPageBreak/>
+        <w:t>Requerimiento 2: Módulo de registro de usuarios</w:t>
+      </w:r>
+    </w:p>
+    <w:p>
+      <w:pPr>
+        <w:spacing w:after="120"/>
+        <w:jc w:val="both"/>
+        <w:rPr>
+          <w:rFonts w:ascii="Arial" w:eastAsia="Times New Roman" w:hAnsi="Arial" w:cs="Arial"/>
+          <w:color w:val="000000"/>
+          <w:lang w:eastAsia="es-MX"/>
+        </w:rPr>
+      </w:pPr>
+      <w:r>
+        <w:rPr>
+          <w:rFonts w:ascii="Arial" w:eastAsia="Times New Roman" w:hAnsi="Arial" w:cs="Arial"/>
+          <w:color w:val="000000"/>
+          <w:lang w:eastAsia="es-MX"/>
+        </w:rPr>
+        <w:t>Función</w:t>
+      </w:r>
+      <w:r>
+        <w:rPr>
+          <w:rFonts w:ascii="Arial" w:eastAsia="Times New Roman" w:hAnsi="Arial" w:cs="Arial"/>
+          <w:color w:val="000000"/>
+          <w:lang w:eastAsia="es-MX"/>
+        </w:rPr>
+        <w:t xml:space="preserve">: El sistema es </w:t>
+      </w:r>
+      <w:r>
+        <w:rPr>
+          <w:rFonts w:ascii="Arial" w:eastAsia="Times New Roman" w:hAnsi="Arial" w:cs="Arial"/>
+          <w:color w:val="000000"/>
+          <w:lang w:eastAsia="es-MX"/>
+        </w:rPr>
+        <w:t>capaz de proporcionar al usuario la op</w:t>
+      </w:r>
+      <w:r>
+        <w:rPr>
+          <w:rFonts w:ascii="Arial" w:eastAsia="Times New Roman" w:hAnsi="Arial" w:cs="Arial"/>
+          <w:color w:val="000000"/>
+          <w:lang w:eastAsia="es-MX"/>
+        </w:rPr>
+        <w:t xml:space="preserve">ción de registrarse en caso de </w:t>
+      </w:r>
+      <w:r>
+        <w:rPr>
+          <w:rFonts w:ascii="Arial" w:eastAsia="Times New Roman" w:hAnsi="Arial" w:cs="Arial"/>
+          <w:color w:val="000000"/>
+          <w:lang w:eastAsia="es-MX"/>
+        </w:rPr>
+        <w:t>que este no este registrado en el sistema.</w:t>
+      </w:r>
+    </w:p>
+    <w:p>
+      <w:pPr>
+        <w:spacing w:after="120"/>
+        <w:jc w:val="both"/>
+        <w:rPr>
+          <w:rFonts w:ascii="Arial" w:eastAsia="Times New Roman" w:hAnsi="Arial" w:cs="Arial"/>
+          <w:color w:val="000000"/>
+          <w:lang w:eastAsia="es-MX"/>
+        </w:rPr>
+      </w:pPr>
+    </w:p>
+    <w:p>
+      <w:pPr>
+        <w:spacing w:after="120"/>
+        <w:jc w:val="both"/>
+        <w:rPr>
+          <w:rFonts w:ascii="Arial" w:eastAsia="Times New Roman" w:hAnsi="Arial" w:cs="Arial"/>
+          <w:color w:val="000000"/>
+          <w:lang w:eastAsia="es-MX"/>
+        </w:rPr>
+      </w:pPr>
+      <w:r>
+        <w:rPr>
+          <w:rFonts w:ascii="Arial" w:eastAsia="Times New Roman" w:hAnsi="Arial" w:cs="Arial"/>
+          <w:color w:val="000000"/>
+          <w:lang w:eastAsia="es-MX"/>
+        </w:rPr>
+        <w:t>Requerimiento: Módulo de perfil de usuario</w:t>
+      </w:r>
+    </w:p>
+    <w:p>
+      <w:pPr>
+        <w:spacing w:after="120"/>
+        <w:jc w:val="both"/>
+        <w:rPr>
+          <w:rFonts w:ascii="Arial" w:eastAsia="Times New Roman" w:hAnsi="Arial" w:cs="Arial"/>
+          <w:color w:val="000000"/>
+          <w:lang w:eastAsia="es-MX"/>
+        </w:rPr>
+      </w:pPr>
+      <w:r>
+        <w:rPr>
+          <w:rFonts w:ascii="Arial" w:eastAsia="Times New Roman" w:hAnsi="Arial" w:cs="Arial"/>
+          <w:color w:val="000000"/>
+          <w:lang w:eastAsia="es-MX"/>
+        </w:rPr>
+        <w:t>Función</w:t>
+      </w:r>
+      <w:r>
+        <w:rPr>
+          <w:rFonts w:ascii="Arial" w:eastAsia="Times New Roman" w:hAnsi="Arial" w:cs="Arial"/>
+          <w:color w:val="000000"/>
+          <w:lang w:eastAsia="es-MX"/>
+        </w:rPr>
+        <w:t xml:space="preserve">: El sistema será capaz </w:t>
+      </w:r>
+      <w:r>
+        <w:rPr>
+          <w:rFonts w:ascii="Arial" w:eastAsia="Times New Roman" w:hAnsi="Arial" w:cs="Arial"/>
+          <w:color w:val="000000"/>
+          <w:lang w:eastAsia="es-MX"/>
+        </w:rPr>
+        <w:t>de mostrar al usuario sus datos perso</w:t>
+      </w:r>
+      <w:r>
+        <w:rPr>
+          <w:rFonts w:ascii="Arial" w:eastAsia="Times New Roman" w:hAnsi="Arial" w:cs="Arial"/>
+          <w:color w:val="000000"/>
+          <w:lang w:eastAsia="es-MX"/>
+        </w:rPr>
+        <w:t xml:space="preserve">nales para poder actualizar su </w:t>
+      </w:r>
+      <w:r>
+        <w:rPr>
+          <w:rFonts w:ascii="Arial" w:eastAsia="Times New Roman" w:hAnsi="Arial" w:cs="Arial"/>
+          <w:color w:val="000000"/>
+          <w:lang w:eastAsia="es-MX"/>
+        </w:rPr>
+        <w:t>información.</w:t>
+      </w:r>
+    </w:p>
+    <w:p>
+      <w:pPr>
+        <w:spacing w:after="120"/>
+        <w:jc w:val="both"/>
+        <w:rPr>
+          <w:rFonts w:ascii="Arial" w:eastAsia="Times New Roman" w:hAnsi="Arial" w:cs="Arial"/>
+          <w:color w:val="000000"/>
+          <w:lang w:eastAsia="es-MX"/>
+        </w:rPr>
+      </w:pPr>
+    </w:p>
+    <w:p>
+      <w:pPr>
+        <w:spacing w:after="120"/>
+        <w:jc w:val="both"/>
+        <w:rPr>
+          <w:rFonts w:ascii="Arial" w:eastAsia="Times New Roman" w:hAnsi="Arial" w:cs="Arial"/>
+          <w:color w:val="000000"/>
+          <w:lang w:eastAsia="es-MX"/>
+        </w:rPr>
+      </w:pPr>
+      <w:r>
+        <w:rPr>
+          <w:rFonts w:ascii="Arial" w:eastAsia="Times New Roman" w:hAnsi="Arial" w:cs="Arial"/>
+          <w:color w:val="000000"/>
+          <w:lang w:eastAsia="es-MX"/>
+        </w:rPr>
+        <w:t>Requerimiento 4: Módulo de administración de usuarios</w:t>
+      </w:r>
+    </w:p>
+    <w:p>
+      <w:pPr>
+        <w:spacing w:after="120"/>
+        <w:jc w:val="both"/>
+        <w:rPr>
+          <w:rFonts w:ascii="Arial" w:eastAsia="Times New Roman" w:hAnsi="Arial" w:cs="Arial"/>
+          <w:color w:val="000000"/>
+          <w:lang w:eastAsia="es-MX"/>
+        </w:rPr>
+      </w:pPr>
+      <w:r>
+        <w:rPr>
+          <w:rFonts w:ascii="Arial" w:eastAsia="Times New Roman" w:hAnsi="Arial" w:cs="Arial"/>
+          <w:color w:val="000000"/>
+          <w:lang w:eastAsia="es-MX"/>
+        </w:rPr>
+        <w:t xml:space="preserve">Función: El sistema </w:t>
+      </w:r>
+      <w:r>
+        <w:rPr>
+          <w:rFonts w:ascii="Arial" w:eastAsia="Times New Roman" w:hAnsi="Arial" w:cs="Arial"/>
+          <w:color w:val="000000"/>
+          <w:lang w:eastAsia="es-MX"/>
+        </w:rPr>
+        <w:tab/>
+        <w:t xml:space="preserve">será capaz de gestionar a los usuarios registrados en el </w:t>
+      </w:r>
+      <w:r>
+        <w:rPr>
+          <w:rFonts w:ascii="Arial" w:eastAsia="Times New Roman" w:hAnsi="Arial" w:cs="Arial"/>
+          <w:color w:val="000000"/>
+          <w:lang w:eastAsia="es-MX"/>
+        </w:rPr>
+        <w:t xml:space="preserve">sistema para llevar </w:t>
+      </w:r>
+      <w:r>
+        <w:rPr>
+          <w:rFonts w:ascii="Arial" w:eastAsia="Times New Roman" w:hAnsi="Arial" w:cs="Arial"/>
+          <w:color w:val="000000"/>
+          <w:lang w:eastAsia="es-MX"/>
+        </w:rPr>
+        <w:t>un control de los mismos.</w:t>
+      </w:r>
+    </w:p>
+    <w:p>
+      <w:pPr>
+        <w:spacing w:after="120"/>
+        <w:jc w:val="both"/>
+        <w:rPr>
+          <w:rFonts w:ascii="Arial" w:eastAsia="Times New Roman" w:hAnsi="Arial" w:cs="Arial"/>
+          <w:color w:val="000000"/>
+          <w:lang w:eastAsia="es-MX"/>
+        </w:rPr>
+      </w:pPr>
+    </w:p>
+    <w:p>
+      <w:pPr>
+        <w:spacing w:after="120"/>
+        <w:jc w:val="both"/>
+        <w:rPr>
+          <w:rFonts w:ascii="Arial" w:eastAsia="Times New Roman" w:hAnsi="Arial" w:cs="Arial"/>
+          <w:color w:val="000000"/>
+          <w:lang w:eastAsia="es-MX"/>
+        </w:rPr>
+      </w:pPr>
+      <w:r>
+        <w:rPr>
+          <w:rFonts w:ascii="Arial" w:eastAsia="Times New Roman" w:hAnsi="Arial" w:cs="Arial"/>
+          <w:color w:val="000000"/>
+          <w:lang w:eastAsia="es-MX"/>
+        </w:rPr>
+        <w:t>Requerimiento 5: Módulo de pantalla principal</w:t>
+      </w:r>
+    </w:p>
+    <w:p>
+      <w:pPr>
+        <w:spacing w:after="120"/>
+        <w:jc w:val="both"/>
+        <w:rPr>
+          <w:rFonts w:ascii="Arial" w:eastAsia="Times New Roman" w:hAnsi="Arial" w:cs="Arial"/>
+          <w:color w:val="000000"/>
+          <w:lang w:eastAsia="es-MX"/>
+        </w:rPr>
+      </w:pPr>
+      <w:r>
+        <w:rPr>
+          <w:rFonts w:ascii="Arial" w:eastAsia="Times New Roman" w:hAnsi="Arial" w:cs="Arial"/>
+          <w:color w:val="000000"/>
+          <w:lang w:eastAsia="es-MX"/>
+        </w:rPr>
+        <w:t xml:space="preserve">Función: El sistema </w:t>
+      </w:r>
+      <w:r>
+        <w:rPr>
+          <w:rFonts w:ascii="Arial" w:eastAsia="Times New Roman" w:hAnsi="Arial" w:cs="Arial"/>
+          <w:color w:val="000000"/>
+          <w:lang w:eastAsia="es-MX"/>
+        </w:rPr>
+        <w:tab/>
+        <w:t>proporcionará al usuario un mapa mostrando de la</w:t>
+      </w:r>
+      <w:r>
+        <w:rPr>
+          <w:rFonts w:ascii="Arial" w:eastAsia="Times New Roman" w:hAnsi="Arial" w:cs="Arial"/>
+          <w:color w:val="000000"/>
+          <w:lang w:eastAsia="es-MX"/>
+        </w:rPr>
+        <w:t xml:space="preserve"> zona Cuitláhuac dividido </w:t>
+      </w:r>
+      <w:r>
+        <w:rPr>
+          <w:rFonts w:ascii="Arial" w:eastAsia="Times New Roman" w:hAnsi="Arial" w:cs="Arial"/>
+          <w:color w:val="000000"/>
+          <w:lang w:eastAsia="es-MX"/>
+        </w:rPr>
+        <w:t>p</w:t>
+      </w:r>
+      <w:r>
+        <w:rPr>
+          <w:rFonts w:ascii="Arial" w:eastAsia="Times New Roman" w:hAnsi="Arial" w:cs="Arial"/>
+          <w:color w:val="000000"/>
+          <w:lang w:eastAsia="es-MX"/>
+        </w:rPr>
+        <w:t xml:space="preserve">or la taxonomía del suelo  y un </w:t>
+      </w:r>
+      <w:r>
+        <w:rPr>
+          <w:rFonts w:ascii="Arial" w:eastAsia="Times New Roman" w:hAnsi="Arial" w:cs="Arial"/>
+          <w:color w:val="000000"/>
+          <w:lang w:eastAsia="es-MX"/>
+        </w:rPr>
+        <w:t xml:space="preserve">menú que permitirá la </w:t>
+      </w:r>
+      <w:r>
+        <w:rPr>
+          <w:rFonts w:ascii="Arial" w:eastAsia="Times New Roman" w:hAnsi="Arial" w:cs="Arial"/>
+          <w:color w:val="000000"/>
+          <w:lang w:eastAsia="es-MX"/>
+        </w:rPr>
+        <w:t xml:space="preserve">interacción del </w:t>
+      </w:r>
+      <w:r>
+        <w:rPr>
+          <w:rFonts w:ascii="Arial" w:eastAsia="Times New Roman" w:hAnsi="Arial" w:cs="Arial"/>
+          <w:color w:val="000000"/>
+          <w:lang w:eastAsia="es-MX"/>
+        </w:rPr>
+        <w:t xml:space="preserve">mapa con el usuario.    </w:t>
+      </w:r>
+    </w:p>
+    <w:p>
+      <w:pPr>
+        <w:spacing w:after="120"/>
+        <w:jc w:val="both"/>
+        <w:rPr>
+          <w:rFonts w:ascii="Arial" w:eastAsia="Times New Roman" w:hAnsi="Arial" w:cs="Arial"/>
+          <w:color w:val="000000"/>
+          <w:lang w:eastAsia="es-MX"/>
+        </w:rPr>
+      </w:pPr>
+      <w:r>
+        <w:rPr>
+          <w:rFonts w:ascii="Arial" w:eastAsia="Times New Roman" w:hAnsi="Arial" w:cs="Arial"/>
+          <w:color w:val="000000"/>
+          <w:lang w:eastAsia="es-MX"/>
+        </w:rPr>
+        <w:t>Requerimiento 6: Trazabilidad de métodos de muestreo del suelo</w:t>
+      </w:r>
+    </w:p>
+    <w:p>
+      <w:pPr>
+        <w:spacing w:after="120"/>
+        <w:jc w:val="both"/>
+        <w:rPr>
+          <w:rFonts w:ascii="Arial" w:eastAsia="Times New Roman" w:hAnsi="Arial" w:cs="Arial"/>
+          <w:color w:val="000000"/>
+          <w:lang w:eastAsia="es-MX"/>
+        </w:rPr>
+      </w:pPr>
+      <w:r>
+        <w:rPr>
+          <w:rFonts w:ascii="Arial" w:eastAsia="Times New Roman" w:hAnsi="Arial" w:cs="Arial"/>
+          <w:color w:val="000000"/>
+          <w:lang w:eastAsia="es-MX"/>
+        </w:rPr>
+        <w:t>Función</w:t>
+      </w:r>
+      <w:r>
+        <w:rPr>
+          <w:rFonts w:ascii="Arial" w:eastAsia="Times New Roman" w:hAnsi="Arial" w:cs="Arial"/>
+          <w:color w:val="000000"/>
+          <w:lang w:eastAsia="es-MX"/>
+        </w:rPr>
+        <w:t xml:space="preserve">: El </w:t>
+      </w:r>
+      <w:r>
+        <w:rPr>
+          <w:rFonts w:ascii="Arial" w:eastAsia="Times New Roman" w:hAnsi="Arial" w:cs="Arial"/>
+          <w:color w:val="000000"/>
+          <w:lang w:eastAsia="es-MX"/>
+        </w:rPr>
+        <w:t>sistema mostrará al usuario puntos de geolo</w:t>
+      </w:r>
+      <w:r>
+        <w:rPr>
+          <w:rFonts w:ascii="Arial" w:eastAsia="Times New Roman" w:hAnsi="Arial" w:cs="Arial"/>
+          <w:color w:val="000000"/>
+          <w:lang w:eastAsia="es-MX"/>
+        </w:rPr>
+        <w:t xml:space="preserve">calización donde se muestra el </w:t>
+      </w:r>
+      <w:r>
+        <w:rPr>
+          <w:rFonts w:ascii="Arial" w:eastAsia="Times New Roman" w:hAnsi="Arial" w:cs="Arial"/>
+          <w:color w:val="000000"/>
+          <w:lang w:eastAsia="es-MX"/>
+        </w:rPr>
+        <w:t>método de muestro que se realizó en esa zona.</w:t>
+      </w:r>
+    </w:p>
+    <w:p>
+      <w:pPr>
+        <w:spacing w:after="120"/>
+        <w:jc w:val="both"/>
+        <w:rPr>
+          <w:rFonts w:ascii="Arial" w:eastAsia="Times New Roman" w:hAnsi="Arial" w:cs="Arial"/>
+          <w:color w:val="000000"/>
+          <w:lang w:eastAsia="es-MX"/>
+        </w:rPr>
+      </w:pPr>
+    </w:p>
+    <w:p>
+      <w:pPr>
+        <w:spacing w:after="120"/>
+        <w:jc w:val="both"/>
+        <w:rPr>
+          <w:rFonts w:ascii="Arial" w:eastAsia="Times New Roman" w:hAnsi="Arial" w:cs="Arial"/>
+          <w:color w:val="000000"/>
+          <w:lang w:eastAsia="es-MX"/>
+        </w:rPr>
+      </w:pPr>
+      <w:r>
+        <w:rPr>
+          <w:rFonts w:ascii="Arial" w:eastAsia="Times New Roman" w:hAnsi="Arial" w:cs="Arial"/>
+          <w:color w:val="000000"/>
+          <w:lang w:eastAsia="es-MX"/>
+        </w:rPr>
+        <w:t>Requerimiento 7: Mostrar información  climática</w:t>
+      </w:r>
+    </w:p>
+    <w:p>
+      <w:pPr>
+        <w:spacing w:after="120"/>
+        <w:jc w:val="both"/>
+        <w:rPr>
+          <w:rFonts w:ascii="Arial" w:eastAsia="Times New Roman" w:hAnsi="Arial" w:cs="Arial"/>
+          <w:color w:val="000000"/>
+          <w:lang w:eastAsia="es-MX"/>
+        </w:rPr>
+      </w:pPr>
+      <w:r>
+        <w:rPr>
+          <w:rFonts w:ascii="Arial" w:eastAsia="Times New Roman" w:hAnsi="Arial" w:cs="Arial"/>
+          <w:color w:val="000000"/>
+          <w:lang w:eastAsia="es-MX"/>
+        </w:rPr>
+        <w:t xml:space="preserve">Función: El sistema </w:t>
+      </w:r>
+      <w:r>
+        <w:rPr>
+          <w:rFonts w:ascii="Arial" w:eastAsia="Times New Roman" w:hAnsi="Arial" w:cs="Arial"/>
+          <w:color w:val="000000"/>
+          <w:lang w:eastAsia="es-MX"/>
+        </w:rPr>
+        <w:tab/>
+        <w:t>proporciona al usuario la</w:t>
+      </w:r>
+      <w:r>
+        <w:rPr>
+          <w:rFonts w:ascii="Arial" w:eastAsia="Times New Roman" w:hAnsi="Arial" w:cs="Arial"/>
+          <w:color w:val="000000"/>
+          <w:lang w:eastAsia="es-MX"/>
+        </w:rPr>
+        <w:t xml:space="preserve"> </w:t>
+      </w:r>
+      <w:r>
+        <w:rPr>
+          <w:rFonts w:ascii="Arial" w:eastAsia="Times New Roman" w:hAnsi="Arial" w:cs="Arial"/>
+          <w:color w:val="000000"/>
+          <w:lang w:eastAsia="es-MX"/>
+        </w:rPr>
+        <w:t>información c</w:t>
+      </w:r>
+      <w:r>
+        <w:rPr>
+          <w:rFonts w:ascii="Arial" w:eastAsia="Times New Roman" w:hAnsi="Arial" w:cs="Arial"/>
+          <w:color w:val="000000"/>
+          <w:lang w:eastAsia="es-MX"/>
+        </w:rPr>
+        <w:t xml:space="preserve">limática actual de la región en </w:t>
+      </w:r>
+      <w:r>
+        <w:rPr>
+          <w:rFonts w:ascii="Arial" w:eastAsia="Times New Roman" w:hAnsi="Arial" w:cs="Arial"/>
+          <w:color w:val="000000"/>
+          <w:lang w:eastAsia="es-MX"/>
+        </w:rPr>
+        <w:t>donde se encuentra.</w:t>
+      </w:r>
+    </w:p>
+    <w:p>
+      <w:pPr>
+        <w:spacing w:after="120"/>
+        <w:jc w:val="both"/>
+        <w:rPr>
+          <w:rFonts w:ascii="Arial" w:eastAsia="Times New Roman" w:hAnsi="Arial" w:cs="Arial"/>
+          <w:color w:val="000000"/>
+          <w:lang w:eastAsia="es-MX"/>
+        </w:rPr>
+      </w:pPr>
+      <w:r>
+        <w:rPr>
+          <w:rFonts w:ascii="Arial" w:eastAsia="Times New Roman" w:hAnsi="Arial" w:cs="Arial"/>
+          <w:color w:val="000000"/>
+          <w:lang w:eastAsia="es-MX"/>
+        </w:rPr>
+        <w:tab/>
+      </w:r>
+      <w:r>
+        <w:rPr>
+          <w:rFonts w:ascii="Arial" w:eastAsia="Times New Roman" w:hAnsi="Arial" w:cs="Arial"/>
+          <w:color w:val="000000"/>
+          <w:lang w:eastAsia="es-MX"/>
+        </w:rPr>
+        <w:tab/>
+      </w:r>
+    </w:p>
+    <w:p>
+      <w:pPr>
+        <w:spacing w:after="120"/>
+        <w:jc w:val="both"/>
+        <w:rPr>
+          <w:rFonts w:ascii="Arial" w:eastAsia="Times New Roman" w:hAnsi="Arial" w:cs="Arial"/>
+          <w:color w:val="000000"/>
+          <w:lang w:eastAsia="es-MX"/>
+        </w:rPr>
+      </w:pPr>
+      <w:r>
+        <w:rPr>
+          <w:rFonts w:ascii="Arial" w:eastAsia="Times New Roman" w:hAnsi="Arial" w:cs="Arial"/>
+          <w:color w:val="000000"/>
+          <w:lang w:eastAsia="es-MX"/>
+        </w:rPr>
+        <w:t>Requerimiento 8: Histórico climático</w:t>
+      </w:r>
+    </w:p>
+    <w:p>
+      <w:pPr>
+        <w:spacing w:after="120"/>
+        <w:jc w:val="both"/>
+        <w:rPr>
+          <w:rFonts w:ascii="Arial" w:eastAsia="Times New Roman" w:hAnsi="Arial" w:cs="Arial"/>
+          <w:color w:val="000000"/>
+          <w:lang w:eastAsia="es-MX"/>
+        </w:rPr>
+      </w:pPr>
+      <w:r>
+        <w:rPr>
+          <w:rFonts w:ascii="Arial" w:eastAsia="Times New Roman" w:hAnsi="Arial" w:cs="Arial"/>
+          <w:color w:val="000000"/>
+          <w:lang w:eastAsia="es-MX"/>
+        </w:rPr>
+        <w:t>Función: E</w:t>
+      </w:r>
+      <w:r>
+        <w:rPr>
+          <w:rFonts w:ascii="Arial" w:eastAsia="Times New Roman" w:hAnsi="Arial" w:cs="Arial"/>
+          <w:color w:val="000000"/>
+          <w:lang w:eastAsia="es-MX"/>
+        </w:rPr>
+        <w:t xml:space="preserve">l sistema mostrará una gráfica </w:t>
+      </w:r>
+      <w:r>
+        <w:rPr>
+          <w:rFonts w:ascii="Arial" w:eastAsia="Times New Roman" w:hAnsi="Arial" w:cs="Arial"/>
+          <w:color w:val="000000"/>
+          <w:lang w:eastAsia="es-MX"/>
+        </w:rPr>
+        <w:t>lineal donde se mostrarán el registro climáti</w:t>
+      </w:r>
+      <w:r>
+        <w:rPr>
+          <w:rFonts w:ascii="Arial" w:eastAsia="Times New Roman" w:hAnsi="Arial" w:cs="Arial"/>
+          <w:color w:val="000000"/>
+          <w:lang w:eastAsia="es-MX"/>
+        </w:rPr>
+        <w:t xml:space="preserve">co de los 3 meses anteriores a </w:t>
+      </w:r>
+      <w:r>
+        <w:rPr>
+          <w:rFonts w:ascii="Arial" w:eastAsia="Times New Roman" w:hAnsi="Arial" w:cs="Arial"/>
+          <w:color w:val="000000"/>
+          <w:lang w:eastAsia="es-MX"/>
+        </w:rPr>
+        <w:t>la fecha presente.</w:t>
+      </w:r>
+    </w:p>
+    <w:p>
+      <w:pPr>
+        <w:spacing w:after="120"/>
+        <w:jc w:val="both"/>
+        <w:rPr>
+          <w:rFonts w:ascii="Arial" w:eastAsia="Times New Roman" w:hAnsi="Arial" w:cs="Arial"/>
+          <w:color w:val="000000"/>
+          <w:lang w:eastAsia="es-MX"/>
+        </w:rPr>
+      </w:pPr>
+    </w:p>
+    <w:p>
+      <w:pPr>
+        <w:spacing w:after="120"/>
+        <w:jc w:val="both"/>
+        <w:rPr>
+          <w:rFonts w:ascii="Arial" w:eastAsia="Times New Roman" w:hAnsi="Arial" w:cs="Arial"/>
+          <w:color w:val="000000"/>
+          <w:lang w:eastAsia="es-MX"/>
+        </w:rPr>
+      </w:pPr>
+      <w:r>
+        <w:rPr>
+          <w:rFonts w:ascii="Arial" w:eastAsia="Times New Roman" w:hAnsi="Arial" w:cs="Arial"/>
+          <w:color w:val="000000"/>
+          <w:lang w:eastAsia="es-MX"/>
+        </w:rPr>
+        <w:t>Requerimiento 9: Mostrar información de humedad</w:t>
+      </w:r>
+    </w:p>
+    <w:p>
+      <w:pPr>
+        <w:spacing w:after="120"/>
+        <w:jc w:val="both"/>
+        <w:rPr>
+          <w:rFonts w:ascii="Arial" w:eastAsia="Times New Roman" w:hAnsi="Arial" w:cs="Arial"/>
+          <w:color w:val="000000"/>
+          <w:lang w:eastAsia="es-MX"/>
+        </w:rPr>
+      </w:pPr>
+      <w:r>
+        <w:rPr>
+          <w:rFonts w:ascii="Arial" w:eastAsia="Times New Roman" w:hAnsi="Arial" w:cs="Arial"/>
+          <w:color w:val="000000"/>
+          <w:lang w:eastAsia="es-MX"/>
+        </w:rPr>
+        <w:t>Función: El sistema proporcionará al usuario información de la</w:t>
+      </w:r>
+      <w:r>
+        <w:rPr>
+          <w:rFonts w:ascii="Arial" w:eastAsia="Times New Roman" w:hAnsi="Arial" w:cs="Arial"/>
+          <w:color w:val="000000"/>
+          <w:lang w:eastAsia="es-MX"/>
+        </w:rPr>
+        <w:t xml:space="preserve"> humedad actual re la región en </w:t>
+      </w:r>
+      <w:r>
+        <w:rPr>
+          <w:rFonts w:ascii="Arial" w:eastAsia="Times New Roman" w:hAnsi="Arial" w:cs="Arial"/>
+          <w:color w:val="000000"/>
+          <w:lang w:eastAsia="es-MX"/>
+        </w:rPr>
+        <w:t>donde se encuentra.</w:t>
+      </w:r>
+    </w:p>
+    <w:p>
+      <w:pPr>
+        <w:spacing w:after="120"/>
+        <w:jc w:val="both"/>
+        <w:rPr>
+          <w:rFonts w:ascii="Arial" w:eastAsia="Times New Roman" w:hAnsi="Arial" w:cs="Arial"/>
+          <w:color w:val="000000"/>
+          <w:lang w:eastAsia="es-MX"/>
+        </w:rPr>
+      </w:pPr>
+      <w:r>
+        <w:rPr>
+          <w:rFonts w:ascii="Arial" w:eastAsia="Times New Roman" w:hAnsi="Arial" w:cs="Arial"/>
+          <w:color w:val="000000"/>
+          <w:lang w:eastAsia="es-MX"/>
+        </w:rPr>
+        <w:t>Requerimiento 10: Histórico de humedad</w:t>
+      </w:r>
+    </w:p>
+    <w:p>
+      <w:pPr>
+        <w:jc w:val="both"/>
+        <w:rPr>
+          <w:rFonts w:ascii="Arial" w:eastAsia="Times New Roman" w:hAnsi="Arial" w:cs="Arial"/>
+          <w:color w:val="000000"/>
+          <w:lang w:eastAsia="es-MX"/>
+        </w:rPr>
+      </w:pPr>
+      <w:r>
+        <w:rPr>
+          <w:rFonts w:ascii="Arial" w:eastAsia="Times New Roman" w:hAnsi="Arial" w:cs="Arial"/>
+          <w:color w:val="000000"/>
+          <w:lang w:eastAsia="es-MX"/>
+        </w:rPr>
+        <w:t xml:space="preserve">Función: El sistema mostrará una </w:t>
+      </w:r>
+      <w:r>
+        <w:rPr>
+          <w:rFonts w:ascii="Arial" w:eastAsia="Times New Roman" w:hAnsi="Arial" w:cs="Arial"/>
+          <w:color w:val="000000"/>
+          <w:lang w:eastAsia="es-MX"/>
+        </w:rPr>
+        <w:tab/>
+        <w:t>gráfica lineal donde se muestran los registros de humedad de los 3 meses anteriores a la fecha presente.</w:t>
+      </w:r>
+    </w:p>
+    <w:p>
+      <w:pPr>
+        <w:jc w:val="both"/>
+        <w:rPr>
+          <w:rFonts w:ascii="Arial" w:eastAsia="Times New Roman" w:hAnsi="Arial" w:cs="Arial"/>
+          <w:color w:val="000000"/>
+          <w:lang w:eastAsia="es-MX"/>
+        </w:rPr>
+      </w:pPr>
+    </w:p>
+    <w:p>
+      <w:pPr>
+        <w:pStyle w:val="Ttulo2"/>
+        <w:rPr>
+          <w:b w:val="0"/>
+          <w:color w:val="000000" w:themeColor="text1"/>
+          <w:sz w:val="24"/>
+          <w:szCs w:val="24"/>
+          <w:lang w:eastAsia="es-MX"/>
+        </w:rPr>
+      </w:pPr>
+      <w:bookmarkStart w:id="14" w:name="_Toc413272550"/>
+      <w:r>
+        <w:rPr>
+          <w:color w:val="000000" w:themeColor="text1"/>
+          <w:sz w:val="24"/>
+          <w:szCs w:val="24"/>
+          <w:lang w:eastAsia="es-MX"/>
+        </w:rPr>
+        <w:t>Requerimientos no funcionales</w:t>
+      </w:r>
+      <w:bookmarkEnd w:id="14"/>
+    </w:p>
+    <w:p>
+      <w:pPr>
+        <w:jc w:val="both"/>
+        <w:rPr>
+          <w:rFonts w:ascii="Arial" w:eastAsia="Times New Roman" w:hAnsi="Arial" w:cs="Arial"/>
+          <w:color w:val="000000"/>
+          <w:lang w:eastAsia="es-MX"/>
+        </w:rPr>
+      </w:pPr>
+    </w:p>
+    <w:p>
+      <w:pPr>
+        <w:jc w:val="both"/>
+        <w:rPr>
+          <w:rFonts w:ascii="Arial" w:eastAsia="Times New Roman" w:hAnsi="Arial" w:cs="Arial"/>
+          <w:color w:val="000000"/>
+          <w:lang w:eastAsia="es-MX"/>
+        </w:rPr>
+      </w:pPr>
+      <w:r>
+        <w:rPr>
+          <w:rFonts w:ascii="Arial" w:eastAsia="Times New Roman" w:hAnsi="Arial" w:cs="Arial"/>
+          <w:color w:val="000000"/>
+          <w:lang w:eastAsia="es-MX"/>
+        </w:rPr>
+        <w:t xml:space="preserve">Escalabilidad: El sistema debe estar en capacidad de permitir en el futuro el desarrollo de nuevas </w:t>
+      </w:r>
+      <w:r>
+        <w:rPr>
+          <w:rFonts w:ascii="Arial" w:eastAsia="Times New Roman" w:hAnsi="Arial" w:cs="Arial"/>
+          <w:color w:val="000000"/>
+          <w:lang w:eastAsia="es-MX"/>
+        </w:rPr>
+        <w:t>funcionalidades, modificar</w:t>
+      </w:r>
+      <w:r>
+        <w:rPr>
+          <w:rFonts w:ascii="Arial" w:eastAsia="Times New Roman" w:hAnsi="Arial" w:cs="Arial"/>
+          <w:color w:val="000000"/>
+          <w:lang w:eastAsia="es-MX"/>
+        </w:rPr>
+        <w:t xml:space="preserve"> o eliminar funcionalidades.</w:t>
+      </w:r>
+    </w:p>
+    <w:p>
+      <w:pPr>
+        <w:jc w:val="both"/>
+        <w:rPr>
+          <w:rFonts w:ascii="Arial" w:eastAsia="Times New Roman" w:hAnsi="Arial" w:cs="Arial"/>
+          <w:color w:val="000000"/>
+          <w:lang w:eastAsia="es-MX"/>
+        </w:rPr>
+      </w:pPr>
+      <w:r>
+        <w:rPr>
+          <w:rFonts w:ascii="Arial" w:eastAsia="Times New Roman" w:hAnsi="Arial" w:cs="Arial"/>
+          <w:color w:val="000000"/>
+          <w:lang w:eastAsia="es-MX"/>
+        </w:rPr>
+        <w:t xml:space="preserve">Usabilidad: El sistema será fácil de usar por el usuario que desee consultar la </w:t>
+      </w:r>
+      <w:r>
+        <w:rPr>
+          <w:rFonts w:ascii="Arial" w:eastAsia="Times New Roman" w:hAnsi="Arial" w:cs="Arial"/>
+          <w:color w:val="000000"/>
+          <w:lang w:eastAsia="es-MX"/>
+        </w:rPr>
+        <w:t>información</w:t>
+      </w:r>
+      <w:r>
+        <w:rPr>
+          <w:rFonts w:ascii="Arial" w:eastAsia="Times New Roman" w:hAnsi="Arial" w:cs="Arial"/>
+          <w:color w:val="000000"/>
+          <w:lang w:eastAsia="es-MX"/>
+        </w:rPr>
+        <w:t>.</w:t>
+      </w:r>
+    </w:p>
+    <w:p>
+      <w:pPr>
+        <w:pStyle w:val="Ttulo2"/>
+        <w:rPr>
+          <w:b w:val="0"/>
+          <w:color w:val="000000" w:themeColor="text1"/>
+          <w:sz w:val="24"/>
+          <w:szCs w:val="24"/>
+          <w:lang w:eastAsia="es-MX"/>
+        </w:rPr>
+      </w:pPr>
+      <w:bookmarkStart w:id="15" w:name="_Toc413272551"/>
+      <w:r>
+        <w:rPr>
+          <w:color w:val="000000" w:themeColor="text1"/>
+          <w:sz w:val="24"/>
+          <w:szCs w:val="24"/>
+          <w:lang w:eastAsia="es-MX"/>
+        </w:rPr>
+        <w:t>Requisitos de rendimiento</w:t>
+      </w:r>
+      <w:bookmarkEnd w:id="15"/>
+    </w:p>
+    <w:p>
+      <w:pPr>
+        <w:rPr>
+          <w:lang w:eastAsia="es-MX"/>
+        </w:rPr>
+      </w:pPr>
+    </w:p>
+    <w:p>
+      <w:pPr>
+        <w:pStyle w:val="Default"/>
+        <w:spacing w:line="276" w:lineRule="auto"/>
+        <w:jc w:val="both"/>
+        <w:rPr>
+          <w:rFonts w:ascii="Arial" w:eastAsia="Times New Roman" w:hAnsi="Arial" w:cs="Arial"/>
           <w:color w:val="000000" w:themeColor="text1"/>
           <w:sz w:val="22"/>
           <w:szCs w:val="22"/>
-        </w:rPr>
-      </w:pPr>
-      <w:r>
-        <w:rPr>
-          <w:rFonts w:ascii="Arial" w:hAnsi="Arial" w:cs="Arial"/>
+          <w:lang w:eastAsia="es-MX"/>
+        </w:rPr>
+      </w:pPr>
+      <w:r>
+        <w:rPr>
+          <w:rFonts w:ascii="Arial" w:eastAsia="Times New Roman" w:hAnsi="Arial" w:cs="Arial"/>
           <w:color w:val="000000" w:themeColor="text1"/>
           <w:sz w:val="22"/>
           <w:szCs w:val="22"/>
-        </w:rPr>
-        <w:t>En este documento se declaran los requerimientos del proyecto que se desea implementar.</w:t>
-      </w:r>
-    </w:p>
-    <w:p>
-      <w:pPr>
-        <w:pStyle w:val="Prrafodelista"/>
-        <w:ind w:left="1440"/>
-        <w:rPr>
-          <w:lang w:eastAsia="ar-SA"/>
-        </w:rPr>
-      </w:pPr>
-    </w:p>
-    <w:p>
-      <w:pPr>
-        <w:pStyle w:val="Ttulo1"/>
-        <w:rPr>
-          <w:rFonts w:ascii="Arial" w:eastAsia="Times New Roman" w:hAnsi="Arial" w:cs="Arial"/>
-          <w:color w:val="000000" w:themeColor="text1"/>
-          <w:sz w:val="22"/>
-          <w:lang w:eastAsia="es-MX"/>
-        </w:rPr>
-      </w:pPr>
-      <w:bookmarkStart w:id="7" w:name="_Toc410238850"/>
-      <w:r>
-        <w:rPr>
-          <w:rFonts w:ascii="Arial" w:eastAsia="Times New Roman" w:hAnsi="Arial" w:cs="Arial"/>
-          <w:color w:val="000000" w:themeColor="text1"/>
-          <w:lang w:eastAsia="es-MX"/>
-        </w:rPr>
-        <w:t>2 DESCRIPCIÓN GENERAL.</w:t>
-      </w:r>
-      <w:bookmarkEnd w:id="7"/>
-    </w:p>
-    <w:p>
-      <w:pPr>
-        <w:spacing w:before="240" w:after="0" w:line="240" w:lineRule="auto"/>
-        <w:jc w:val="both"/>
-        <w:rPr>
-          <w:rFonts w:ascii="Arial" w:eastAsia="Times New Roman" w:hAnsi="Arial" w:cs="Arial"/>
-          <w:color w:val="000000" w:themeColor="text1"/>
-          <w:lang w:eastAsia="es-MX"/>
-        </w:rPr>
-      </w:pPr>
-      <w:r>
-        <w:rPr>
-          <w:rFonts w:ascii="Arial" w:hAnsi="Arial" w:cs="Arial"/>
-          <w:color w:val="000000"/>
-        </w:rPr>
-        <w:t>En esta sección se realiza una descripción a alto nivel de AgroFinderGround, focalizándose en las funciones que realizará, así como en aquellas restricciones generales que afectan al mismo.</w:t>
-      </w:r>
-    </w:p>
-    <w:p>
-      <w:pPr>
-        <w:pStyle w:val="NormalWeb"/>
-        <w:spacing w:line="360" w:lineRule="auto"/>
-        <w:ind w:left="1276" w:hanging="1156"/>
-        <w:jc w:val="both"/>
-        <w:rPr>
-          <w:rFonts w:ascii="Arial" w:hAnsi="Arial" w:cs="Arial"/>
-          <w:b/>
-          <w:color w:val="000000" w:themeColor="text1"/>
-        </w:rPr>
-      </w:pPr>
+          <w:lang w:eastAsia="es-MX"/>
+        </w:rPr>
+        <w:t>Esta aplicación puede soportar dos usuarios al conectarse a la base de datos, soportara los reportes que cada usuario genere, la problemática es que la empresa solo cuenta con un equipo de cómputo.</w:t>
+      </w:r>
+    </w:p>
+    <w:p>
+      <w:pPr>
+        <w:rPr>
+          <w:lang w:eastAsia="es-MX"/>
+        </w:rPr>
+      </w:pPr>
+      <w:bookmarkStart w:id="16" w:name="_GoBack"/>
+      <w:bookmarkEnd w:id="16"/>
     </w:p>
     <w:p>
       <w:pPr>
         <w:pStyle w:val="Ttulo2"/>
-        <w:ind w:left="1276" w:hanging="1156"/>
-        <w:rPr>
-          <w:sz w:val="24"/>
-          <w:szCs w:val="24"/>
-        </w:rPr>
-      </w:pPr>
-      <w:bookmarkStart w:id="8" w:name="_Toc410238851"/>
-      <w:r>
-        <w:rPr>
-          <w:sz w:val="24"/>
-          <w:szCs w:val="24"/>
-        </w:rPr>
-        <w:t>2.1 Perspectiva del Producto.</w:t>
-      </w:r>
-      <w:bookmarkEnd w:id="8"/>
-    </w:p>
-    <w:p>
-      <w:pPr>
-        <w:pStyle w:val="Ttulo2"/>
-        <w:ind w:left="1276" w:hanging="1156"/>
-        <w:rPr>
-          <w:sz w:val="24"/>
-          <w:szCs w:val="24"/>
-          <w:lang w:val="es-MX"/>
-        </w:rPr>
-      </w:pPr>
-      <w:bookmarkStart w:id="9" w:name="_Toc410238852"/>
-      <w:r>
-        <w:rPr>
-          <w:sz w:val="24"/>
-          <w:szCs w:val="24"/>
-          <w:lang w:val="es-MX"/>
-        </w:rPr>
-        <w:t>2.2 Funciones del Producto.</w:t>
-      </w:r>
-      <w:bookmarkEnd w:id="9"/>
-    </w:p>
-    <w:p>
-      <w:pPr>
-        <w:jc w:val="both"/>
-        <w:rPr>
-          <w:rFonts w:ascii="Arial" w:hAnsi="Arial" w:cs="Arial"/>
-          <w:color w:val="000000" w:themeColor="text1"/>
-        </w:rPr>
-      </w:pPr>
-      <w:r>
-        <w:rPr>
-          <w:rFonts w:ascii="Arial" w:hAnsi="Arial" w:cs="Arial"/>
-          <w:color w:val="000000" w:themeColor="text1"/>
-        </w:rPr>
-        <w:t>La aplicación será capaz de mostrar al usuario un mapa de la región de Cuitláhuac el cual estará dividido por distintas zonas las cuales tendrán un color diferente diferenciando una de otra el cual representa cada tipo de suelo que en esa zona existe, al usuario se le proporcionaran datos como pronostico climático de la zona, humedad, velocidad del viento, características del tipo de suelo, pH, altura e iluminación así como también se ofrecerán sugerencias de cultivo dependiendo del tipo de suelo, factores climáticos y ambientales.</w:t>
-      </w:r>
-    </w:p>
-    <w:p>
-      <w:pPr>
-        <w:spacing w:before="240" w:after="0" w:line="240" w:lineRule="auto"/>
-        <w:jc w:val="both"/>
-        <w:rPr>
-          <w:rFonts w:ascii="Arial" w:hAnsi="Arial" w:cs="Arial"/>
-          <w:color w:val="000000" w:themeColor="text1"/>
-        </w:rPr>
-      </w:pPr>
-      <w:r>
-        <w:rPr>
-          <w:rFonts w:ascii="Arial" w:hAnsi="Arial" w:cs="Arial"/>
-          <w:color w:val="000000" w:themeColor="text1"/>
-        </w:rPr>
-        <w:t>La aplicación realizara las siguientes tareas:</w:t>
-      </w:r>
-    </w:p>
-    <w:p>
-      <w:pPr>
-        <w:spacing w:before="240" w:after="0" w:line="240" w:lineRule="auto"/>
-        <w:jc w:val="both"/>
-        <w:rPr>
-          <w:rFonts w:ascii="Arial" w:hAnsi="Arial" w:cs="Arial"/>
-          <w:color w:val="000000" w:themeColor="text1"/>
-        </w:rPr>
-      </w:pPr>
-      <w:r>
-        <w:rPr>
-          <w:rFonts w:ascii="Arial" w:hAnsi="Arial" w:cs="Arial"/>
-          <w:color w:val="000000" w:themeColor="text1"/>
-        </w:rPr>
-        <w:t>Datos</w:t>
-      </w:r>
-      <w:r>
-        <w:rPr>
-          <w:rFonts w:ascii="Arial" w:hAnsi="Arial" w:cs="Arial"/>
-          <w:color w:val="000000" w:themeColor="text1"/>
-        </w:rPr>
-        <w:t xml:space="preserve"> </w:t>
-      </w:r>
-      <w:r>
-        <w:rPr>
-          <w:rFonts w:ascii="Arial" w:hAnsi="Arial" w:cs="Arial"/>
-          <w:color w:val="000000" w:themeColor="text1"/>
-        </w:rPr>
-        <w:t>gráficos</w:t>
-      </w:r>
-      <w:r>
-        <w:rPr>
-          <w:rFonts w:ascii="Arial" w:hAnsi="Arial" w:cs="Arial"/>
-          <w:color w:val="000000" w:themeColor="text1"/>
-        </w:rPr>
-        <w:t xml:space="preserve">: </w:t>
-      </w:r>
-    </w:p>
-    <w:p>
-      <w:pPr>
-        <w:spacing w:before="240" w:after="0" w:line="240" w:lineRule="auto"/>
-        <w:jc w:val="both"/>
-        <w:rPr>
-          <w:rFonts w:ascii="Arial" w:hAnsi="Arial" w:cs="Arial"/>
-          <w:color w:val="000000" w:themeColor="text1"/>
-        </w:rPr>
-      </w:pPr>
-      <w:r>
-        <w:rPr>
-          <w:rFonts w:ascii="Arial" w:hAnsi="Arial" w:cs="Arial"/>
-          <w:color w:val="000000" w:themeColor="text1"/>
-        </w:rPr>
-        <w:t xml:space="preserve"> Se mostrara un del clima</w:t>
-      </w:r>
-    </w:p>
-    <w:p>
-      <w:pPr>
-        <w:rPr>
-          <w:lang w:eastAsia="ar-SA"/>
-        </w:rPr>
-      </w:pPr>
-    </w:p>
-    <w:p>
-      <w:pPr>
-        <w:pStyle w:val="Ttulo2"/>
-        <w:ind w:left="1276" w:hanging="1156"/>
-        <w:rPr>
-          <w:sz w:val="24"/>
-          <w:szCs w:val="24"/>
-        </w:rPr>
-      </w:pPr>
-      <w:bookmarkStart w:id="10" w:name="_Toc410238853"/>
-      <w:r>
-        <w:rPr>
-          <w:sz w:val="24"/>
-          <w:szCs w:val="24"/>
-        </w:rPr>
-        <w:t>2.3 características de los usuarios</w:t>
-      </w:r>
-      <w:bookmarkEnd w:id="10"/>
-    </w:p>
-    <w:p>
-      <w:pPr>
-        <w:spacing w:before="240" w:after="0" w:line="240" w:lineRule="auto"/>
-        <w:jc w:val="both"/>
-        <w:rPr>
-          <w:rFonts w:ascii="Arial" w:hAnsi="Arial" w:cs="Arial"/>
-          <w:b/>
-          <w:color w:val="000000" w:themeColor="text1"/>
-        </w:rPr>
-      </w:pPr>
-      <w:r>
-        <w:rPr>
-          <w:rFonts w:ascii="Arial" w:hAnsi="Arial" w:cs="Arial"/>
-          <w:color w:val="000000"/>
-        </w:rPr>
-        <w:t xml:space="preserve">Existen tres tipos de usuarios: </w:t>
-      </w:r>
-      <w:r>
-        <w:rPr>
-          <w:rFonts w:ascii="Arial" w:hAnsi="Arial" w:cs="Arial"/>
-          <w:color w:val="000000"/>
-        </w:rPr>
-        <w:t>Administrador</w:t>
-      </w:r>
-      <w:r>
-        <w:rPr>
-          <w:rFonts w:ascii="Arial" w:hAnsi="Arial" w:cs="Arial"/>
-          <w:color w:val="000000"/>
-        </w:rPr>
-        <w:t xml:space="preserve">, alumnos y Profesores. Cada uno de estos usuarios, por formación y desarrollo, pueden tener una habitualidad muy distinta para con los sistemas software. Por </w:t>
-      </w:r>
-      <w:r>
-        <w:rPr>
-          <w:rFonts w:ascii="Arial" w:hAnsi="Arial" w:cs="Arial"/>
-          <w:color w:val="000000"/>
-        </w:rPr>
-        <w:t>ello,</w:t>
-      </w:r>
-      <w:r>
-        <w:rPr>
-          <w:rFonts w:ascii="Arial" w:hAnsi="Arial" w:cs="Arial"/>
-          <w:color w:val="000000"/>
-        </w:rPr>
-        <w:t xml:space="preserve"> el sistema deberá ofrecer una interfaz de usuario intuitivo, </w:t>
-      </w:r>
-      <w:r>
-        <w:rPr>
-          <w:rFonts w:ascii="Arial" w:hAnsi="Arial" w:cs="Arial"/>
-          <w:color w:val="000000"/>
-        </w:rPr>
-        <w:lastRenderedPageBreak/>
-        <w:t>fácil de aprender y sencillo de manejar. Se deberá proporcionar ayuda en línea para todas las funciones del sistema.</w:t>
-      </w:r>
-    </w:p>
-    <w:p>
-      <w:pPr>
-        <w:ind w:left="1276" w:hanging="1156"/>
-        <w:rPr>
-          <w:sz w:val="24"/>
-          <w:szCs w:val="24"/>
-          <w:lang w:eastAsia="ar-SA"/>
-        </w:rPr>
-      </w:pPr>
-    </w:p>
-    <w:p>
-      <w:pPr>
-        <w:pStyle w:val="Ttulo2"/>
-        <w:ind w:left="1276" w:hanging="1156"/>
-        <w:rPr>
-          <w:sz w:val="24"/>
-          <w:szCs w:val="24"/>
-        </w:rPr>
-      </w:pPr>
-      <w:bookmarkStart w:id="11" w:name="_Toc410238854"/>
-      <w:r>
-        <w:rPr>
-          <w:sz w:val="24"/>
-          <w:szCs w:val="24"/>
-        </w:rPr>
-        <w:t>2.4. Restricciones</w:t>
-      </w:r>
-      <w:bookmarkEnd w:id="11"/>
-    </w:p>
-    <w:p>
-      <w:pPr>
-        <w:jc w:val="both"/>
-        <w:rPr>
-          <w:rFonts w:ascii="Arial" w:hAnsi="Arial" w:cs="Arial"/>
-          <w:color w:val="000000" w:themeColor="text1"/>
-        </w:rPr>
-      </w:pPr>
-      <w:r>
-        <w:rPr>
-          <w:rFonts w:ascii="Arial" w:hAnsi="Arial" w:cs="Arial"/>
-          <w:color w:val="000000" w:themeColor="text1"/>
-        </w:rPr>
-        <w:t>La aplicación solo será de uso WEB usando conexión a internet para poder mostrar el mapa, necesitara un navegador con soporte de HTML5, y tendrá la limitación a idioma español, ser de acceso restringido al público ya que será de uso educativo y de apoyo para el sector agrícola.</w:t>
-      </w:r>
-    </w:p>
-    <w:p>
-      <w:pPr>
-        <w:ind w:left="1276" w:hanging="1156"/>
-        <w:jc w:val="both"/>
-        <w:rPr>
-          <w:rFonts w:ascii="Arial" w:hAnsi="Arial" w:cs="Arial"/>
-          <w:b/>
+        <w:rPr>
+          <w:b w:val="0"/>
           <w:color w:val="000000" w:themeColor="text1"/>
           <w:sz w:val="24"/>
           <w:szCs w:val="24"/>
-        </w:rPr>
-      </w:pPr>
-    </w:p>
-    <w:p>
-      <w:pPr>
-        <w:pStyle w:val="Ttulo2"/>
-        <w:ind w:left="1276" w:hanging="1156"/>
-        <w:rPr>
-          <w:sz w:val="24"/>
-          <w:szCs w:val="24"/>
-          <w:lang w:val="es-MX"/>
-        </w:rPr>
-      </w:pPr>
-      <w:bookmarkStart w:id="12" w:name="_Toc410238855"/>
-      <w:r>
-        <w:rPr>
-          <w:sz w:val="24"/>
-          <w:szCs w:val="24"/>
-          <w:lang w:val="es-MX"/>
-        </w:rPr>
-        <w:t>2.5. Suposiciones y Dependencias</w:t>
-      </w:r>
-      <w:bookmarkEnd w:id="12"/>
-    </w:p>
-    <w:p>
-      <w:pPr>
-        <w:pStyle w:val="Ttulo2"/>
-        <w:ind w:left="1276" w:hanging="1156"/>
-        <w:rPr>
-          <w:sz w:val="24"/>
-          <w:szCs w:val="24"/>
-          <w:lang w:val="es-MX"/>
-        </w:rPr>
-      </w:pPr>
-      <w:bookmarkStart w:id="13" w:name="_Toc410238856"/>
-      <w:r>
-        <w:rPr>
-          <w:sz w:val="24"/>
-          <w:szCs w:val="24"/>
-          <w:lang w:val="es-MX"/>
-        </w:rPr>
-        <w:t>2.6. Requisitos Futuros</w:t>
-      </w:r>
-      <w:bookmarkEnd w:id="13"/>
-    </w:p>
-    <w:p>
-      <w:pPr>
-        <w:pStyle w:val="Ttulo1"/>
-        <w:rPr>
-          <w:rFonts w:ascii="Arial" w:hAnsi="Arial" w:cs="Arial"/>
-        </w:rPr>
-      </w:pPr>
-      <w:bookmarkStart w:id="14" w:name="_Toc410238857"/>
-      <w:r>
-        <w:rPr>
-          <w:rFonts w:ascii="Arial" w:hAnsi="Arial" w:cs="Arial"/>
-          <w:color w:val="000000" w:themeColor="text1"/>
-        </w:rPr>
-        <w:t>3. REQUISITOS ESPECÍFICOS.</w:t>
-      </w:r>
-      <w:bookmarkEnd w:id="14"/>
-    </w:p>
-    <w:p>
-      <w:pPr>
-        <w:pStyle w:val="Default"/>
-        <w:jc w:val="both"/>
-        <w:rPr>
-          <w:rFonts w:ascii="Arial" w:eastAsia="Times New Roman" w:hAnsi="Arial" w:cs="Arial"/>
-          <w:color w:val="000000" w:themeColor="text1"/>
-          <w:sz w:val="22"/>
-          <w:szCs w:val="22"/>
-          <w:lang w:eastAsia="es-MX"/>
-        </w:rPr>
-      </w:pPr>
-    </w:p>
-    <w:p>
-      <w:pPr>
-        <w:pStyle w:val="Ttulo2"/>
-        <w:ind w:left="1276" w:hanging="1156"/>
-        <w:rPr>
-          <w:sz w:val="24"/>
-          <w:szCs w:val="24"/>
-        </w:rPr>
-      </w:pPr>
-      <w:bookmarkStart w:id="15" w:name="_Toc410238858"/>
+          <w:lang w:eastAsia="es-MX"/>
+        </w:rPr>
+      </w:pPr>
+      <w:bookmarkStart w:id="17" w:name="_Toc413272552"/>
       <w:r>
         <w:rPr>
           <w:color w:val="000000" w:themeColor="text1"/>
@@ -3382,62 +4280,96 @@
           <w:szCs w:val="24"/>
           <w:lang w:eastAsia="es-MX"/>
         </w:rPr>
-        <w:t>3.1 interfaces externas</w:t>
-      </w:r>
-      <w:bookmarkEnd w:id="15"/>
+        <w:t>Restricciones de diseño</w:t>
+      </w:r>
+      <w:bookmarkEnd w:id="17"/>
+    </w:p>
+    <w:p>
+      <w:pPr>
+        <w:rPr>
+          <w:lang w:eastAsia="es-MX"/>
+        </w:rPr>
+      </w:pPr>
+    </w:p>
+    <w:p>
+      <w:pPr>
+        <w:rPr>
+          <w:rFonts w:ascii="Arial" w:eastAsia="Times New Roman" w:hAnsi="Arial" w:cs="Arial"/>
+          <w:color w:val="000000" w:themeColor="text1"/>
+          <w:lang w:eastAsia="es-MX"/>
+        </w:rPr>
+      </w:pPr>
+      <w:r>
+        <w:rPr>
+          <w:rFonts w:ascii="Arial" w:eastAsia="Times New Roman" w:hAnsi="Arial" w:cs="Arial"/>
+          <w:color w:val="000000" w:themeColor="text1"/>
+          <w:lang w:eastAsia="es-MX"/>
+        </w:rPr>
+        <w:t>La aplicación su interfaz deberá tener un color adecuada a la consulta de suelos</w:t>
+      </w:r>
+    </w:p>
+    <w:p>
+      <w:pPr>
+        <w:rPr>
+          <w:rFonts w:ascii="Arial" w:eastAsia="Times New Roman" w:hAnsi="Arial" w:cs="Arial"/>
+          <w:color w:val="000000" w:themeColor="text1"/>
+          <w:lang w:eastAsia="es-MX"/>
+        </w:rPr>
+      </w:pPr>
     </w:p>
     <w:p>
       <w:pPr>
         <w:pStyle w:val="Ttulo2"/>
-        <w:ind w:left="1276" w:hanging="1156"/>
-        <w:rPr>
+        <w:rPr>
+          <w:b w:val="0"/>
+          <w:color w:val="000000" w:themeColor="text1"/>
           <w:sz w:val="24"/>
           <w:szCs w:val="24"/>
-        </w:rPr>
-      </w:pPr>
-      <w:bookmarkStart w:id="16" w:name="_Toc410238859"/>
-      <w:r>
-        <w:rPr>
+          <w:lang w:eastAsia="es-MX"/>
+        </w:rPr>
+      </w:pPr>
+      <w:bookmarkStart w:id="18" w:name="_Toc413272553"/>
+      <w:r>
+        <w:rPr>
+          <w:color w:val="000000" w:themeColor="text1"/>
           <w:sz w:val="24"/>
           <w:szCs w:val="24"/>
-        </w:rPr>
-        <w:t>3.2 funciones</w:t>
-      </w:r>
-      <w:bookmarkEnd w:id="16"/>
-    </w:p>
-    <w:p>
-      <w:pPr>
-        <w:spacing w:after="120" w:line="240" w:lineRule="atLeast"/>
+          <w:lang w:eastAsia="es-MX"/>
+        </w:rPr>
+        <w:t>Atributos del sistema</w:t>
+      </w:r>
+      <w:bookmarkEnd w:id="18"/>
+    </w:p>
+    <w:p>
+      <w:pPr>
         <w:jc w:val="both"/>
         <w:rPr>
-          <w:rFonts w:ascii="Arial" w:eastAsia="Times New Roman" w:hAnsi="Arial" w:cs="Arial"/>
-          <w:color w:val="000000"/>
-          <w:lang w:eastAsia="es-MX"/>
-        </w:rPr>
-      </w:pPr>
-    </w:p>
-    <w:p>
-      <w:pPr>
-        <w:spacing w:after="120" w:line="240" w:lineRule="atLeast"/>
+          <w:rFonts w:eastAsia="Times New Roman" w:cs="Times New Roman"/>
+          <w:color w:val="000000" w:themeColor="text1"/>
+          <w:sz w:val="24"/>
+          <w:lang w:eastAsia="es-MX"/>
+        </w:rPr>
+      </w:pPr>
+    </w:p>
+    <w:p>
+      <w:pPr>
         <w:jc w:val="both"/>
         <w:rPr>
-          <w:rFonts w:ascii="Arial" w:eastAsia="Times New Roman" w:hAnsi="Arial" w:cs="Arial"/>
-          <w:color w:val="000000"/>
-          <w:lang w:eastAsia="es-MX"/>
-        </w:rPr>
-      </w:pPr>
-      <w:r>
-        <w:rPr>
-          <w:rFonts w:ascii="Arial" w:eastAsia="Times New Roman" w:hAnsi="Arial" w:cs="Arial"/>
-          <w:color w:val="000000"/>
-          <w:lang w:eastAsia="es-MX"/>
-        </w:rPr>
-        <w:t>Requerimiento 1: Módulo de inicio de sesión</w:t>
-      </w:r>
-    </w:p>
-    <w:p>
-      <w:pPr>
-        <w:spacing w:after="120" w:line="240" w:lineRule="atLeast"/>
+          <w:rFonts w:ascii="Arial" w:hAnsi="Arial" w:cs="Arial"/>
+          <w:lang w:eastAsia="es-MX"/>
+        </w:rPr>
+      </w:pPr>
+      <w:r>
+        <w:rPr>
+          <w:rFonts w:ascii="Arial" w:eastAsia="Times New Roman" w:hAnsi="Arial" w:cs="Arial"/>
+          <w:color w:val="000000" w:themeColor="text1"/>
+          <w:lang w:eastAsia="es-MX"/>
+        </w:rPr>
+        <w:t>El atributo más importante que hemos decidido darle a nuestro software es la seguridad, por lo que cuando un usuario intente utilizar el sistema deberá introducir su nombre y clave de acceso, y el software deberá comprobar que se trata de un usuario autorizado. Caso contrario si los datos ingresados no corresponden a un usuario autorizado o la clave no coincide con la almacenada, se dará una indicación de error y no permitirá a este usuario ingresar al software.</w:t>
+      </w:r>
+    </w:p>
+    <w:p>
+      <w:pPr>
         <w:jc w:val="both"/>
         <w:rPr>
           <w:rFonts w:ascii="Arial" w:eastAsia="Times New Roman" w:hAnsi="Arial" w:cs="Arial"/>
@@ -3445,980 +4377,27 @@
           <w:lang w:eastAsia="es-MX"/>
         </w:rPr>
       </w:pPr>
-      <w:r>
-        <w:rPr>
-          <w:rFonts w:ascii="Arial" w:eastAsia="Times New Roman" w:hAnsi="Arial" w:cs="Arial"/>
-          <w:color w:val="000000"/>
-          <w:lang w:eastAsia="es-MX"/>
-        </w:rPr>
-        <w:t>Función</w:t>
-      </w:r>
-      <w:r>
-        <w:rPr>
-          <w:rFonts w:ascii="Arial" w:eastAsia="Times New Roman" w:hAnsi="Arial" w:cs="Arial"/>
-          <w:color w:val="000000"/>
-          <w:lang w:eastAsia="es-MX"/>
-        </w:rPr>
-        <w:t>:</w:t>
-      </w:r>
-      <w:r>
-        <w:rPr>
-          <w:rFonts w:ascii="Arial" w:eastAsia="Times New Roman" w:hAnsi="Arial" w:cs="Arial"/>
-          <w:color w:val="000000"/>
-          <w:lang w:eastAsia="es-MX"/>
-        </w:rPr>
-        <w:t xml:space="preserve"> El sistema </w:t>
-      </w:r>
-      <w:r>
-        <w:rPr>
-          <w:rFonts w:ascii="Arial" w:eastAsia="Times New Roman" w:hAnsi="Arial" w:cs="Arial"/>
-          <w:color w:val="000000"/>
-          <w:lang w:eastAsia="es-MX"/>
-        </w:rPr>
-        <w:t>proporcionará como pantalla inicial un i</w:t>
-      </w:r>
-      <w:r>
-        <w:rPr>
-          <w:rFonts w:ascii="Arial" w:eastAsia="Times New Roman" w:hAnsi="Arial" w:cs="Arial"/>
-          <w:color w:val="000000"/>
-          <w:lang w:eastAsia="es-MX"/>
-        </w:rPr>
-        <w:t xml:space="preserve">nicio de sesión con los campos </w:t>
-      </w:r>
-      <w:r>
-        <w:rPr>
-          <w:rFonts w:ascii="Arial" w:eastAsia="Times New Roman" w:hAnsi="Arial" w:cs="Arial"/>
-          <w:color w:val="000000"/>
-          <w:lang w:eastAsia="es-MX"/>
-        </w:rPr>
-        <w:t>usuario y contraseña para poder acceder al menú de la aplicación</w:t>
-      </w:r>
-    </w:p>
-    <w:p>
-      <w:pPr>
-        <w:tabs>
-          <w:tab w:val="left" w:pos="787"/>
-        </w:tabs>
-        <w:spacing w:after="120" w:line="240" w:lineRule="atLeast"/>
-        <w:jc w:val="both"/>
-        <w:rPr>
-          <w:rFonts w:ascii="Arial" w:eastAsia="Times New Roman" w:hAnsi="Arial" w:cs="Arial"/>
-          <w:color w:val="000000"/>
-          <w:lang w:eastAsia="es-MX"/>
-        </w:rPr>
-      </w:pPr>
-      <w:r>
-        <w:rPr>
-          <w:rFonts w:ascii="Arial" w:eastAsia="Times New Roman" w:hAnsi="Arial" w:cs="Arial"/>
-          <w:color w:val="000000"/>
-          <w:lang w:eastAsia="es-MX"/>
-        </w:rPr>
-        <w:t xml:space="preserve">  </w:t>
-      </w:r>
-      <w:r>
-        <w:rPr>
-          <w:rFonts w:ascii="Arial" w:eastAsia="Times New Roman" w:hAnsi="Arial" w:cs="Arial"/>
-          <w:color w:val="000000"/>
-          <w:lang w:eastAsia="es-MX"/>
-        </w:rPr>
-        <w:tab/>
-      </w:r>
-    </w:p>
-    <w:p>
-      <w:pPr>
-        <w:spacing w:after="120" w:line="240" w:lineRule="atLeast"/>
-        <w:jc w:val="both"/>
-        <w:rPr>
-          <w:rFonts w:ascii="Arial" w:eastAsia="Times New Roman" w:hAnsi="Arial" w:cs="Arial"/>
-          <w:color w:val="000000"/>
-          <w:lang w:eastAsia="es-MX"/>
-        </w:rPr>
-      </w:pPr>
-      <w:r>
-        <w:rPr>
-          <w:rFonts w:ascii="Arial" w:eastAsia="Times New Roman" w:hAnsi="Arial" w:cs="Arial"/>
-          <w:color w:val="000000"/>
-          <w:lang w:eastAsia="es-MX"/>
-        </w:rPr>
-        <w:t>Requerimiento 2: Módulo de registro de usuarios</w:t>
-      </w:r>
-    </w:p>
-    <w:p>
-      <w:pPr>
-        <w:spacing w:after="120" w:line="240" w:lineRule="atLeast"/>
-        <w:jc w:val="both"/>
-        <w:rPr>
-          <w:rFonts w:ascii="Arial" w:eastAsia="Times New Roman" w:hAnsi="Arial" w:cs="Arial"/>
-          <w:color w:val="000000"/>
-          <w:lang w:eastAsia="es-MX"/>
-        </w:rPr>
-      </w:pPr>
-      <w:r>
-        <w:rPr>
-          <w:rFonts w:ascii="Arial" w:eastAsia="Times New Roman" w:hAnsi="Arial" w:cs="Arial"/>
-          <w:color w:val="000000"/>
-          <w:lang w:eastAsia="es-MX"/>
-        </w:rPr>
-        <w:t>Función</w:t>
-      </w:r>
-      <w:r>
-        <w:rPr>
-          <w:rFonts w:ascii="Arial" w:eastAsia="Times New Roman" w:hAnsi="Arial" w:cs="Arial"/>
-          <w:color w:val="000000"/>
-          <w:lang w:eastAsia="es-MX"/>
-        </w:rPr>
-        <w:t xml:space="preserve">: El sistema es </w:t>
-      </w:r>
-      <w:r>
-        <w:rPr>
-          <w:rFonts w:ascii="Arial" w:eastAsia="Times New Roman" w:hAnsi="Arial" w:cs="Arial"/>
-          <w:color w:val="000000"/>
-          <w:lang w:eastAsia="es-MX"/>
-        </w:rPr>
-        <w:t>capaz de proporcionar al usuario la op</w:t>
-      </w:r>
-      <w:r>
-        <w:rPr>
-          <w:rFonts w:ascii="Arial" w:eastAsia="Times New Roman" w:hAnsi="Arial" w:cs="Arial"/>
-          <w:color w:val="000000"/>
-          <w:lang w:eastAsia="es-MX"/>
-        </w:rPr>
-        <w:t xml:space="preserve">ción de registrarse en caso de </w:t>
-      </w:r>
-      <w:r>
-        <w:rPr>
-          <w:rFonts w:ascii="Arial" w:eastAsia="Times New Roman" w:hAnsi="Arial" w:cs="Arial"/>
-          <w:color w:val="000000"/>
-          <w:lang w:eastAsia="es-MX"/>
-        </w:rPr>
-        <w:t>que este no este registrado en el sistema.</w:t>
-      </w:r>
-    </w:p>
-    <w:p>
-      <w:pPr>
-        <w:spacing w:after="120" w:line="240" w:lineRule="atLeast"/>
-        <w:jc w:val="both"/>
-        <w:rPr>
-          <w:rFonts w:ascii="Arial" w:eastAsia="Times New Roman" w:hAnsi="Arial" w:cs="Arial"/>
-          <w:color w:val="000000"/>
-          <w:lang w:eastAsia="es-MX"/>
-        </w:rPr>
-      </w:pPr>
-    </w:p>
-    <w:p>
-      <w:pPr>
-        <w:spacing w:after="120" w:line="240" w:lineRule="atLeast"/>
-        <w:jc w:val="both"/>
-        <w:rPr>
-          <w:rFonts w:ascii="Arial" w:eastAsia="Times New Roman" w:hAnsi="Arial" w:cs="Arial"/>
-          <w:color w:val="000000"/>
-          <w:lang w:eastAsia="es-MX"/>
-        </w:rPr>
-      </w:pPr>
-      <w:r>
-        <w:rPr>
-          <w:rFonts w:ascii="Arial" w:eastAsia="Times New Roman" w:hAnsi="Arial" w:cs="Arial"/>
-          <w:color w:val="000000"/>
-          <w:lang w:eastAsia="es-MX"/>
-        </w:rPr>
-        <w:t xml:space="preserve"> Requerimiento: Módulo de perfil de usuario</w:t>
-      </w:r>
-    </w:p>
-    <w:p>
-      <w:pPr>
-        <w:spacing w:after="120" w:line="240" w:lineRule="atLeast"/>
-        <w:jc w:val="both"/>
-        <w:rPr>
-          <w:rFonts w:ascii="Arial" w:eastAsia="Times New Roman" w:hAnsi="Arial" w:cs="Arial"/>
-          <w:color w:val="000000"/>
-          <w:lang w:eastAsia="es-MX"/>
-        </w:rPr>
-      </w:pPr>
-      <w:r>
-        <w:rPr>
-          <w:rFonts w:ascii="Arial" w:eastAsia="Times New Roman" w:hAnsi="Arial" w:cs="Arial"/>
-          <w:color w:val="000000"/>
-          <w:lang w:eastAsia="es-MX"/>
-        </w:rPr>
-        <w:t>Función</w:t>
-      </w:r>
-      <w:r>
-        <w:rPr>
-          <w:rFonts w:ascii="Arial" w:eastAsia="Times New Roman" w:hAnsi="Arial" w:cs="Arial"/>
-          <w:color w:val="000000"/>
-          <w:lang w:eastAsia="es-MX"/>
-        </w:rPr>
-        <w:t xml:space="preserve">: El sistema será capaz </w:t>
-      </w:r>
-      <w:r>
-        <w:rPr>
-          <w:rFonts w:ascii="Arial" w:eastAsia="Times New Roman" w:hAnsi="Arial" w:cs="Arial"/>
-          <w:color w:val="000000"/>
-          <w:lang w:eastAsia="es-MX"/>
-        </w:rPr>
-        <w:tab/>
-        <w:t>de mostrar al usuario sus datos perso</w:t>
-      </w:r>
-      <w:r>
-        <w:rPr>
-          <w:rFonts w:ascii="Arial" w:eastAsia="Times New Roman" w:hAnsi="Arial" w:cs="Arial"/>
-          <w:color w:val="000000"/>
-          <w:lang w:eastAsia="es-MX"/>
-        </w:rPr>
-        <w:t xml:space="preserve">nales para poder actualizar su </w:t>
-      </w:r>
-      <w:r>
-        <w:rPr>
-          <w:rFonts w:ascii="Arial" w:eastAsia="Times New Roman" w:hAnsi="Arial" w:cs="Arial"/>
-          <w:color w:val="000000"/>
-          <w:lang w:eastAsia="es-MX"/>
-        </w:rPr>
-        <w:t>información.</w:t>
-      </w:r>
-    </w:p>
-    <w:p>
-      <w:pPr>
-        <w:spacing w:after="120" w:line="240" w:lineRule="atLeast"/>
-        <w:jc w:val="both"/>
-        <w:rPr>
-          <w:rFonts w:ascii="Arial" w:eastAsia="Times New Roman" w:hAnsi="Arial" w:cs="Arial"/>
-          <w:color w:val="000000"/>
-          <w:lang w:eastAsia="es-MX"/>
-        </w:rPr>
-      </w:pPr>
-    </w:p>
-    <w:p>
-      <w:pPr>
-        <w:spacing w:after="120" w:line="240" w:lineRule="atLeast"/>
-        <w:jc w:val="both"/>
-        <w:rPr>
-          <w:rFonts w:ascii="Arial" w:eastAsia="Times New Roman" w:hAnsi="Arial" w:cs="Arial"/>
-          <w:color w:val="000000"/>
-          <w:lang w:eastAsia="es-MX"/>
-        </w:rPr>
-      </w:pPr>
-      <w:r>
-        <w:rPr>
-          <w:rFonts w:ascii="Arial" w:eastAsia="Times New Roman" w:hAnsi="Arial" w:cs="Arial"/>
-          <w:color w:val="000000"/>
-          <w:lang w:eastAsia="es-MX"/>
-        </w:rPr>
-        <w:t xml:space="preserve"> Requerimiento 4: Módulo de administración de usuarios</w:t>
-      </w:r>
-    </w:p>
-    <w:p>
-      <w:pPr>
-        <w:spacing w:after="120" w:line="240" w:lineRule="atLeast"/>
-        <w:jc w:val="both"/>
-        <w:rPr>
-          <w:rFonts w:ascii="Arial" w:eastAsia="Times New Roman" w:hAnsi="Arial" w:cs="Arial"/>
-          <w:color w:val="000000"/>
-          <w:lang w:eastAsia="es-MX"/>
-        </w:rPr>
-      </w:pPr>
-      <w:r>
-        <w:rPr>
-          <w:rFonts w:ascii="Arial" w:eastAsia="Times New Roman" w:hAnsi="Arial" w:cs="Arial"/>
-          <w:color w:val="000000"/>
-          <w:lang w:eastAsia="es-MX"/>
-        </w:rPr>
-        <w:t>Función</w:t>
-      </w:r>
-      <w:r>
-        <w:rPr>
-          <w:rFonts w:ascii="Arial" w:eastAsia="Times New Roman" w:hAnsi="Arial" w:cs="Arial"/>
-          <w:color w:val="000000"/>
-          <w:lang w:eastAsia="es-MX"/>
-        </w:rPr>
-        <w:t xml:space="preserve">: El sistema </w:t>
-      </w:r>
-      <w:r>
-        <w:rPr>
-          <w:rFonts w:ascii="Arial" w:eastAsia="Times New Roman" w:hAnsi="Arial" w:cs="Arial"/>
-          <w:color w:val="000000"/>
-          <w:lang w:eastAsia="es-MX"/>
-        </w:rPr>
-        <w:tab/>
-        <w:t xml:space="preserve">será capaz de gestionar a los usuarios registrados en el </w:t>
-      </w:r>
-      <w:r>
-        <w:rPr>
-          <w:rFonts w:ascii="Arial" w:eastAsia="Times New Roman" w:hAnsi="Arial" w:cs="Arial"/>
-          <w:color w:val="000000"/>
-          <w:lang w:eastAsia="es-MX"/>
-        </w:rPr>
-        <w:t xml:space="preserve">sistema para llevar </w:t>
-      </w:r>
-      <w:r>
-        <w:rPr>
-          <w:rFonts w:ascii="Arial" w:eastAsia="Times New Roman" w:hAnsi="Arial" w:cs="Arial"/>
-          <w:color w:val="000000"/>
-          <w:lang w:eastAsia="es-MX"/>
-        </w:rPr>
-        <w:t>un control de los mismos.</w:t>
-      </w:r>
-    </w:p>
-    <w:p>
-      <w:pPr>
-        <w:spacing w:after="120" w:line="240" w:lineRule="atLeast"/>
-        <w:jc w:val="both"/>
-        <w:rPr>
-          <w:rFonts w:ascii="Arial" w:eastAsia="Times New Roman" w:hAnsi="Arial" w:cs="Arial"/>
-          <w:color w:val="000000"/>
-          <w:lang w:eastAsia="es-MX"/>
-        </w:rPr>
-      </w:pPr>
-    </w:p>
-    <w:p>
-      <w:pPr>
-        <w:spacing w:after="120" w:line="240" w:lineRule="atLeast"/>
-        <w:jc w:val="both"/>
-        <w:rPr>
-          <w:rFonts w:ascii="Arial" w:eastAsia="Times New Roman" w:hAnsi="Arial" w:cs="Arial"/>
-          <w:color w:val="000000"/>
-          <w:lang w:eastAsia="es-MX"/>
-        </w:rPr>
-      </w:pPr>
-      <w:r>
-        <w:rPr>
-          <w:rFonts w:ascii="Arial" w:eastAsia="Times New Roman" w:hAnsi="Arial" w:cs="Arial"/>
-          <w:color w:val="000000"/>
-          <w:lang w:eastAsia="es-MX"/>
-        </w:rPr>
-        <w:t xml:space="preserve"> Requerimiento 5: Módulo de pantalla principal</w:t>
-      </w:r>
-    </w:p>
-    <w:p>
-      <w:pPr>
-        <w:spacing w:after="120" w:line="240" w:lineRule="atLeast"/>
-        <w:jc w:val="both"/>
-        <w:rPr>
-          <w:rFonts w:ascii="Arial" w:eastAsia="Times New Roman" w:hAnsi="Arial" w:cs="Arial"/>
-          <w:color w:val="000000"/>
-          <w:lang w:eastAsia="es-MX"/>
-        </w:rPr>
-      </w:pPr>
-      <w:r>
-        <w:rPr>
-          <w:rFonts w:ascii="Arial" w:eastAsia="Times New Roman" w:hAnsi="Arial" w:cs="Arial"/>
-          <w:color w:val="000000"/>
-          <w:lang w:eastAsia="es-MX"/>
-        </w:rPr>
-        <w:t>Función</w:t>
-      </w:r>
-      <w:r>
-        <w:rPr>
-          <w:rFonts w:ascii="Arial" w:eastAsia="Times New Roman" w:hAnsi="Arial" w:cs="Arial"/>
-          <w:color w:val="000000"/>
-          <w:lang w:eastAsia="es-MX"/>
-        </w:rPr>
-        <w:t xml:space="preserve">: El sistema </w:t>
-      </w:r>
-      <w:r>
-        <w:rPr>
-          <w:rFonts w:ascii="Arial" w:eastAsia="Times New Roman" w:hAnsi="Arial" w:cs="Arial"/>
-          <w:color w:val="000000"/>
-          <w:lang w:eastAsia="es-MX"/>
-        </w:rPr>
-        <w:tab/>
-        <w:t>proporcionará al usuario un mapa mostrando de la</w:t>
-      </w:r>
-      <w:r>
-        <w:rPr>
-          <w:rFonts w:ascii="Arial" w:eastAsia="Times New Roman" w:hAnsi="Arial" w:cs="Arial"/>
-          <w:color w:val="000000"/>
-          <w:lang w:eastAsia="es-MX"/>
-        </w:rPr>
-        <w:t xml:space="preserve"> zona Cuitláhuac dividido </w:t>
-      </w:r>
-      <w:r>
-        <w:rPr>
-          <w:rFonts w:ascii="Arial" w:eastAsia="Times New Roman" w:hAnsi="Arial" w:cs="Arial"/>
-          <w:color w:val="000000"/>
-          <w:lang w:eastAsia="es-MX"/>
-        </w:rPr>
-        <w:t xml:space="preserve">por la taxonomía del suelo  y un </w:t>
-      </w:r>
-      <w:r>
-        <w:rPr>
-          <w:rFonts w:ascii="Arial" w:eastAsia="Times New Roman" w:hAnsi="Arial" w:cs="Arial"/>
-          <w:color w:val="000000"/>
-          <w:lang w:eastAsia="es-MX"/>
-        </w:rPr>
-        <w:tab/>
-        <w:t xml:space="preserve">menú que permitirá la </w:t>
-      </w:r>
-      <w:r>
-        <w:rPr>
-          <w:rFonts w:ascii="Arial" w:eastAsia="Times New Roman" w:hAnsi="Arial" w:cs="Arial"/>
-          <w:color w:val="000000"/>
-          <w:lang w:eastAsia="es-MX"/>
-        </w:rPr>
-        <w:t xml:space="preserve">interacción del </w:t>
-      </w:r>
-      <w:r>
-        <w:rPr>
-          <w:rFonts w:ascii="Arial" w:eastAsia="Times New Roman" w:hAnsi="Arial" w:cs="Arial"/>
-          <w:color w:val="000000"/>
-          <w:lang w:eastAsia="es-MX"/>
-        </w:rPr>
-        <w:t xml:space="preserve">mapa con el usuario.    </w:t>
-      </w:r>
-    </w:p>
-    <w:p>
-      <w:pPr>
-        <w:spacing w:after="120" w:line="240" w:lineRule="atLeast"/>
-        <w:jc w:val="both"/>
-        <w:rPr>
-          <w:rFonts w:ascii="Arial" w:eastAsia="Times New Roman" w:hAnsi="Arial" w:cs="Arial"/>
-          <w:color w:val="000000"/>
-          <w:lang w:eastAsia="es-MX"/>
-        </w:rPr>
-      </w:pPr>
-      <w:r>
-        <w:rPr>
-          <w:rFonts w:ascii="Arial" w:eastAsia="Times New Roman" w:hAnsi="Arial" w:cs="Arial"/>
-          <w:color w:val="000000"/>
-          <w:lang w:eastAsia="es-MX"/>
-        </w:rPr>
-        <w:lastRenderedPageBreak/>
-        <w:t xml:space="preserve"> </w:t>
-      </w:r>
-      <w:r>
-        <w:rPr>
-          <w:rFonts w:ascii="Arial" w:eastAsia="Times New Roman" w:hAnsi="Arial" w:cs="Arial"/>
-          <w:color w:val="000000"/>
-          <w:lang w:eastAsia="es-MX"/>
-        </w:rPr>
-        <w:t>Requerimiento 6: Trazabilidad de métodos de muestreo del suelo</w:t>
-      </w:r>
-    </w:p>
-    <w:p>
-      <w:pPr>
-        <w:spacing w:after="120" w:line="240" w:lineRule="atLeast"/>
-        <w:jc w:val="both"/>
-        <w:rPr>
-          <w:rFonts w:ascii="Arial" w:eastAsia="Times New Roman" w:hAnsi="Arial" w:cs="Arial"/>
-          <w:color w:val="000000"/>
-          <w:lang w:eastAsia="es-MX"/>
-        </w:rPr>
-      </w:pPr>
-      <w:r>
-        <w:rPr>
-          <w:rFonts w:ascii="Arial" w:eastAsia="Times New Roman" w:hAnsi="Arial" w:cs="Arial"/>
-          <w:color w:val="000000"/>
-          <w:lang w:eastAsia="es-MX"/>
-        </w:rPr>
-        <w:t>Función</w:t>
-      </w:r>
-      <w:r>
-        <w:rPr>
-          <w:rFonts w:ascii="Arial" w:eastAsia="Times New Roman" w:hAnsi="Arial" w:cs="Arial"/>
-          <w:color w:val="000000"/>
-          <w:lang w:eastAsia="es-MX"/>
-        </w:rPr>
-        <w:t xml:space="preserve">: El </w:t>
-      </w:r>
-      <w:r>
-        <w:rPr>
-          <w:rFonts w:ascii="Arial" w:eastAsia="Times New Roman" w:hAnsi="Arial" w:cs="Arial"/>
-          <w:color w:val="000000"/>
-          <w:lang w:eastAsia="es-MX"/>
-        </w:rPr>
-        <w:t>sistema mostrará al usuario puntos de geolo</w:t>
-      </w:r>
-      <w:r>
-        <w:rPr>
-          <w:rFonts w:ascii="Arial" w:eastAsia="Times New Roman" w:hAnsi="Arial" w:cs="Arial"/>
-          <w:color w:val="000000"/>
-          <w:lang w:eastAsia="es-MX"/>
-        </w:rPr>
-        <w:t xml:space="preserve">calización donde se muestra el </w:t>
-      </w:r>
-      <w:r>
-        <w:rPr>
-          <w:rFonts w:ascii="Arial" w:eastAsia="Times New Roman" w:hAnsi="Arial" w:cs="Arial"/>
-          <w:color w:val="000000"/>
-          <w:lang w:eastAsia="es-MX"/>
-        </w:rPr>
-        <w:t>método de muestro que se realizó en esa zona.</w:t>
-      </w:r>
-    </w:p>
-    <w:p>
-      <w:pPr>
-        <w:spacing w:after="120" w:line="240" w:lineRule="atLeast"/>
-        <w:jc w:val="both"/>
-        <w:rPr>
-          <w:rFonts w:ascii="Arial" w:eastAsia="Times New Roman" w:hAnsi="Arial" w:cs="Arial"/>
-          <w:color w:val="000000"/>
-          <w:lang w:eastAsia="es-MX"/>
-        </w:rPr>
-      </w:pPr>
-    </w:p>
-    <w:p>
-      <w:pPr>
-        <w:spacing w:after="120" w:line="240" w:lineRule="atLeast"/>
-        <w:jc w:val="both"/>
-        <w:rPr>
-          <w:rFonts w:ascii="Arial" w:eastAsia="Times New Roman" w:hAnsi="Arial" w:cs="Arial"/>
-          <w:color w:val="000000"/>
-          <w:lang w:eastAsia="es-MX"/>
-        </w:rPr>
-      </w:pPr>
-      <w:r>
-        <w:rPr>
-          <w:rFonts w:ascii="Arial" w:eastAsia="Times New Roman" w:hAnsi="Arial" w:cs="Arial"/>
-          <w:color w:val="000000"/>
-          <w:lang w:eastAsia="es-MX"/>
-        </w:rPr>
-        <w:t>Requerimiento 7: Mostrar información  climática</w:t>
-      </w:r>
-    </w:p>
-    <w:p>
-      <w:pPr>
-        <w:spacing w:after="120" w:line="240" w:lineRule="atLeast"/>
-        <w:jc w:val="both"/>
-        <w:rPr>
-          <w:rFonts w:ascii="Arial" w:eastAsia="Times New Roman" w:hAnsi="Arial" w:cs="Arial"/>
-          <w:color w:val="000000"/>
-          <w:lang w:eastAsia="es-MX"/>
-        </w:rPr>
-      </w:pPr>
-      <w:r>
-        <w:rPr>
-          <w:rFonts w:ascii="Arial" w:eastAsia="Times New Roman" w:hAnsi="Arial" w:cs="Arial"/>
-          <w:color w:val="000000"/>
-          <w:lang w:eastAsia="es-MX"/>
-        </w:rPr>
-        <w:t>Función</w:t>
-      </w:r>
-      <w:r>
-        <w:rPr>
-          <w:rFonts w:ascii="Arial" w:eastAsia="Times New Roman" w:hAnsi="Arial" w:cs="Arial"/>
-          <w:color w:val="000000"/>
-          <w:lang w:eastAsia="es-MX"/>
-        </w:rPr>
-        <w:t xml:space="preserve">: El sistema </w:t>
-      </w:r>
-      <w:r>
-        <w:rPr>
-          <w:rFonts w:ascii="Arial" w:eastAsia="Times New Roman" w:hAnsi="Arial" w:cs="Arial"/>
-          <w:color w:val="000000"/>
-          <w:lang w:eastAsia="es-MX"/>
-        </w:rPr>
-        <w:tab/>
-        <w:t xml:space="preserve">proporciona al usuario la </w:t>
-      </w:r>
-      <w:r>
-        <w:rPr>
-          <w:rFonts w:ascii="Arial" w:eastAsia="Times New Roman" w:hAnsi="Arial" w:cs="Arial"/>
-          <w:color w:val="000000"/>
-          <w:lang w:eastAsia="es-MX"/>
-        </w:rPr>
-        <w:tab/>
-        <w:t xml:space="preserve">información climática actual de la región en </w:t>
-      </w:r>
-      <w:r>
-        <w:rPr>
-          <w:rFonts w:ascii="Arial" w:eastAsia="Times New Roman" w:hAnsi="Arial" w:cs="Arial"/>
-          <w:color w:val="000000"/>
-          <w:lang w:eastAsia="es-MX"/>
-        </w:rPr>
-        <w:tab/>
-        <w:t>donde se encuentra.</w:t>
-      </w:r>
-    </w:p>
-    <w:p>
-      <w:pPr>
-        <w:spacing w:after="120" w:line="240" w:lineRule="atLeast"/>
-        <w:jc w:val="both"/>
-        <w:rPr>
-          <w:rFonts w:ascii="Arial" w:eastAsia="Times New Roman" w:hAnsi="Arial" w:cs="Arial"/>
-          <w:color w:val="000000"/>
-          <w:lang w:eastAsia="es-MX"/>
-        </w:rPr>
-      </w:pPr>
-      <w:r>
-        <w:rPr>
-          <w:rFonts w:ascii="Arial" w:eastAsia="Times New Roman" w:hAnsi="Arial" w:cs="Arial"/>
-          <w:color w:val="000000"/>
-          <w:lang w:eastAsia="es-MX"/>
-        </w:rPr>
-        <w:tab/>
-      </w:r>
-      <w:r>
-        <w:rPr>
-          <w:rFonts w:ascii="Arial" w:eastAsia="Times New Roman" w:hAnsi="Arial" w:cs="Arial"/>
-          <w:color w:val="000000"/>
-          <w:lang w:eastAsia="es-MX"/>
-        </w:rPr>
-        <w:tab/>
-      </w:r>
-    </w:p>
-    <w:p>
-      <w:pPr>
-        <w:spacing w:after="120" w:line="240" w:lineRule="atLeast"/>
-        <w:jc w:val="both"/>
-        <w:rPr>
-          <w:rFonts w:ascii="Arial" w:eastAsia="Times New Roman" w:hAnsi="Arial" w:cs="Arial"/>
-          <w:color w:val="000000"/>
-          <w:lang w:eastAsia="es-MX"/>
-        </w:rPr>
-      </w:pPr>
-      <w:r>
-        <w:rPr>
-          <w:rFonts w:ascii="Arial" w:eastAsia="Times New Roman" w:hAnsi="Arial" w:cs="Arial"/>
-          <w:color w:val="000000"/>
-          <w:lang w:eastAsia="es-MX"/>
-        </w:rPr>
-        <w:t>Requerimiento 8: Histórico climático</w:t>
-      </w:r>
-    </w:p>
-    <w:p>
-      <w:pPr>
-        <w:spacing w:after="120" w:line="240" w:lineRule="atLeast"/>
-        <w:jc w:val="both"/>
-        <w:rPr>
-          <w:rFonts w:ascii="Arial" w:eastAsia="Times New Roman" w:hAnsi="Arial" w:cs="Arial"/>
-          <w:color w:val="000000"/>
-          <w:lang w:eastAsia="es-MX"/>
-        </w:rPr>
-      </w:pPr>
-      <w:r>
-        <w:rPr>
-          <w:rFonts w:ascii="Arial" w:eastAsia="Times New Roman" w:hAnsi="Arial" w:cs="Arial"/>
-          <w:color w:val="000000"/>
-          <w:lang w:eastAsia="es-MX"/>
-        </w:rPr>
-        <w:t>Función</w:t>
-      </w:r>
-      <w:r>
-        <w:rPr>
-          <w:rFonts w:ascii="Arial" w:eastAsia="Times New Roman" w:hAnsi="Arial" w:cs="Arial"/>
-          <w:color w:val="000000"/>
-          <w:lang w:eastAsia="es-MX"/>
-        </w:rPr>
-        <w:t xml:space="preserve">: El sistema mostrará una gráfica </w:t>
-      </w:r>
-      <w:r>
-        <w:rPr>
-          <w:rFonts w:ascii="Arial" w:eastAsia="Times New Roman" w:hAnsi="Arial" w:cs="Arial"/>
-          <w:color w:val="000000"/>
-          <w:lang w:eastAsia="es-MX"/>
-        </w:rPr>
-        <w:tab/>
-        <w:t xml:space="preserve">lineal donde se mostrarán el registro climático de los 3 meses anteriores a </w:t>
-      </w:r>
-      <w:r>
-        <w:rPr>
-          <w:rFonts w:ascii="Arial" w:eastAsia="Times New Roman" w:hAnsi="Arial" w:cs="Arial"/>
-          <w:color w:val="000000"/>
-          <w:lang w:eastAsia="es-MX"/>
-        </w:rPr>
-        <w:tab/>
-        <w:t>la fecha presente.</w:t>
-      </w:r>
-    </w:p>
-    <w:p>
-      <w:pPr>
-        <w:spacing w:after="120" w:line="240" w:lineRule="atLeast"/>
-        <w:jc w:val="both"/>
-        <w:rPr>
-          <w:rFonts w:ascii="Arial" w:eastAsia="Times New Roman" w:hAnsi="Arial" w:cs="Arial"/>
-          <w:color w:val="000000"/>
-          <w:lang w:eastAsia="es-MX"/>
-        </w:rPr>
-      </w:pPr>
-    </w:p>
-    <w:p>
-      <w:pPr>
-        <w:spacing w:after="120" w:line="240" w:lineRule="atLeast"/>
-        <w:jc w:val="both"/>
-        <w:rPr>
-          <w:rFonts w:ascii="Arial" w:eastAsia="Times New Roman" w:hAnsi="Arial" w:cs="Arial"/>
-          <w:color w:val="000000"/>
-          <w:lang w:eastAsia="es-MX"/>
-        </w:rPr>
-      </w:pPr>
-      <w:r>
-        <w:rPr>
-          <w:rFonts w:ascii="Arial" w:eastAsia="Times New Roman" w:hAnsi="Arial" w:cs="Arial"/>
-          <w:color w:val="000000"/>
-          <w:lang w:eastAsia="es-MX"/>
-        </w:rPr>
-        <w:t>Requerimiento 9: Mostrar información de humedad</w:t>
-      </w:r>
-    </w:p>
-    <w:p>
-      <w:pPr>
-        <w:spacing w:after="120" w:line="240" w:lineRule="atLeast"/>
-        <w:jc w:val="both"/>
-        <w:rPr>
-          <w:rFonts w:ascii="Arial" w:eastAsia="Times New Roman" w:hAnsi="Arial" w:cs="Arial"/>
-          <w:color w:val="000000"/>
-          <w:lang w:eastAsia="es-MX"/>
-        </w:rPr>
-      </w:pPr>
-      <w:r>
-        <w:rPr>
-          <w:rFonts w:ascii="Arial" w:eastAsia="Times New Roman" w:hAnsi="Arial" w:cs="Arial"/>
-          <w:color w:val="000000"/>
-          <w:lang w:eastAsia="es-MX"/>
-        </w:rPr>
-        <w:t>Función</w:t>
-      </w:r>
-      <w:r>
-        <w:rPr>
-          <w:rFonts w:ascii="Arial" w:eastAsia="Times New Roman" w:hAnsi="Arial" w:cs="Arial"/>
-          <w:color w:val="000000"/>
-          <w:lang w:eastAsia="es-MX"/>
-        </w:rPr>
-        <w:t xml:space="preserve">: El sistema proporcionará al usuario información de la humedad actual re la región en </w:t>
-      </w:r>
-      <w:r>
-        <w:rPr>
-          <w:rFonts w:ascii="Arial" w:eastAsia="Times New Roman" w:hAnsi="Arial" w:cs="Arial"/>
-          <w:color w:val="000000"/>
-          <w:lang w:eastAsia="es-MX"/>
-        </w:rPr>
-        <w:tab/>
-        <w:t>donde se encuentra.</w:t>
-      </w:r>
-    </w:p>
-    <w:p>
-      <w:pPr>
-        <w:spacing w:after="120" w:line="240" w:lineRule="atLeast"/>
-        <w:jc w:val="both"/>
-        <w:rPr>
-          <w:rFonts w:ascii="Arial" w:eastAsia="Times New Roman" w:hAnsi="Arial" w:cs="Arial"/>
-          <w:color w:val="000000"/>
-          <w:lang w:eastAsia="es-MX"/>
-        </w:rPr>
-      </w:pPr>
-      <w:r>
-        <w:rPr>
-          <w:rFonts w:ascii="Arial" w:eastAsia="Times New Roman" w:hAnsi="Arial" w:cs="Arial"/>
-          <w:color w:val="000000"/>
-          <w:lang w:eastAsia="es-MX"/>
-        </w:rPr>
-        <w:t>Requerimiento 10: Histórico de humedad</w:t>
-      </w:r>
-    </w:p>
-    <w:p>
-      <w:pPr>
-        <w:spacing w:after="120" w:line="240" w:lineRule="atLeast"/>
-        <w:jc w:val="both"/>
-        <w:rPr>
-          <w:rFonts w:ascii="Arial" w:eastAsia="Times New Roman" w:hAnsi="Arial" w:cs="Arial"/>
-          <w:color w:val="000000"/>
-          <w:lang w:eastAsia="es-MX"/>
-        </w:rPr>
-      </w:pPr>
-      <w:r>
-        <w:rPr>
-          <w:rFonts w:ascii="Arial" w:eastAsia="Times New Roman" w:hAnsi="Arial" w:cs="Arial"/>
-          <w:color w:val="000000"/>
-          <w:lang w:eastAsia="es-MX"/>
-        </w:rPr>
-        <w:t>Función</w:t>
-      </w:r>
-      <w:r>
-        <w:rPr>
-          <w:rFonts w:ascii="Arial" w:eastAsia="Times New Roman" w:hAnsi="Arial" w:cs="Arial"/>
-          <w:color w:val="000000"/>
-          <w:lang w:eastAsia="es-MX"/>
-        </w:rPr>
-        <w:t xml:space="preserve">: El sistema mostrará una </w:t>
-      </w:r>
-      <w:r>
-        <w:rPr>
-          <w:rFonts w:ascii="Arial" w:eastAsia="Times New Roman" w:hAnsi="Arial" w:cs="Arial"/>
-          <w:color w:val="000000"/>
-          <w:lang w:eastAsia="es-MX"/>
-        </w:rPr>
-        <w:tab/>
-        <w:t xml:space="preserve">gráfica lineal donde se muestran los registros de humedad de los 3 meses </w:t>
-      </w:r>
-      <w:r>
-        <w:rPr>
-          <w:rFonts w:ascii="Arial" w:eastAsia="Times New Roman" w:hAnsi="Arial" w:cs="Arial"/>
-          <w:color w:val="000000"/>
-          <w:lang w:eastAsia="es-MX"/>
-        </w:rPr>
-        <w:tab/>
-        <w:t>anteriores a la fecha presente.</w:t>
-      </w:r>
-    </w:p>
-    <w:p>
-      <w:pPr>
-        <w:spacing w:after="120" w:line="240" w:lineRule="atLeast"/>
-        <w:jc w:val="both"/>
-        <w:rPr>
-          <w:rFonts w:ascii="Arial" w:eastAsia="Times New Roman" w:hAnsi="Arial" w:cs="Arial"/>
-          <w:i/>
-          <w:color w:val="000000"/>
-          <w:lang w:eastAsia="es-MX"/>
-        </w:rPr>
-      </w:pPr>
-    </w:p>
-    <w:p>
-      <w:pPr>
-        <w:ind w:left="1276" w:hanging="1156"/>
-        <w:rPr>
-          <w:sz w:val="24"/>
-          <w:szCs w:val="24"/>
-          <w:lang w:eastAsia="ar-SA"/>
-        </w:rPr>
-      </w:pPr>
-    </w:p>
-    <w:p>
-      <w:pPr>
-        <w:pStyle w:val="Ttulo2"/>
-        <w:ind w:left="1276" w:hanging="1156"/>
-        <w:rPr>
-          <w:sz w:val="24"/>
-          <w:szCs w:val="24"/>
-        </w:rPr>
-      </w:pPr>
-      <w:bookmarkStart w:id="17" w:name="_Toc410238860"/>
-      <w:r>
-        <w:rPr>
-          <w:sz w:val="24"/>
-          <w:szCs w:val="24"/>
-        </w:rPr>
-        <w:t>3.3 Requerimientos no funcionales</w:t>
-      </w:r>
-      <w:bookmarkEnd w:id="17"/>
-    </w:p>
-    <w:p>
-      <w:pPr>
-        <w:pStyle w:val="Ttulo2"/>
-        <w:ind w:left="1276" w:hanging="1156"/>
-        <w:rPr>
-          <w:sz w:val="24"/>
-          <w:szCs w:val="24"/>
-        </w:rPr>
-      </w:pPr>
-      <w:bookmarkStart w:id="18" w:name="_Toc410238861"/>
-      <w:r>
-        <w:rPr>
-          <w:sz w:val="24"/>
-          <w:szCs w:val="24"/>
-        </w:rPr>
-        <w:t>3.4 Requisitos de rendimiento.</w:t>
-      </w:r>
-      <w:bookmarkEnd w:id="18"/>
-    </w:p>
-    <w:p>
-      <w:pPr>
-        <w:pStyle w:val="Default"/>
-        <w:jc w:val="both"/>
-        <w:rPr>
-          <w:rFonts w:ascii="Arial" w:eastAsia="Times New Roman" w:hAnsi="Arial" w:cs="Arial"/>
+    </w:p>
+    <w:p>
+      <w:pPr>
+        <w:pStyle w:val="Ttulo1"/>
+        <w:rPr>
+          <w:rFonts w:ascii="Arial" w:eastAsia="Times New Roman" w:hAnsi="Arial" w:cs="Arial"/>
+          <w:b w:val="0"/>
           <w:color w:val="000000" w:themeColor="text1"/>
-          <w:sz w:val="22"/>
-          <w:szCs w:val="22"/>
-          <w:lang w:eastAsia="es-MX"/>
-        </w:rPr>
-      </w:pPr>
+          <w:lang w:eastAsia="es-MX"/>
+        </w:rPr>
+      </w:pPr>
+      <w:bookmarkStart w:id="19" w:name="_Toc413272554"/>
       <w:r>
         <w:rPr>
           <w:rFonts w:ascii="Arial" w:eastAsia="Times New Roman" w:hAnsi="Arial" w:cs="Arial"/>
           <w:color w:val="000000" w:themeColor="text1"/>
-          <w:sz w:val="22"/>
-          <w:szCs w:val="22"/>
-          <w:lang w:eastAsia="es-MX"/>
-        </w:rPr>
-        <w:t>Esta aplicación puede soportar dos usuarios al conectarse a la base de datos, soportara los reportes que cada usuario genere, la problemática es que la empresa solo cuenta con un equipo de cómputo.</w:t>
-      </w:r>
-    </w:p>
-    <w:p>
-      <w:pPr>
-        <w:pStyle w:val="Ttulo2"/>
-        <w:ind w:left="1276" w:hanging="1156"/>
-        <w:rPr>
-          <w:sz w:val="24"/>
-          <w:szCs w:val="24"/>
-          <w:lang w:val="es-MX"/>
-        </w:rPr>
-      </w:pPr>
-      <w:bookmarkStart w:id="19" w:name="_Toc410238862"/>
-      <w:r>
-        <w:rPr>
-          <w:sz w:val="24"/>
-          <w:szCs w:val="24"/>
-          <w:lang w:val="es-MX"/>
-        </w:rPr>
-        <w:t>3.5 Restricciones de diseño</w:t>
+          <w:lang w:eastAsia="es-MX"/>
+        </w:rPr>
+        <w:t>APÉNDICES</w:t>
       </w:r>
       <w:bookmarkEnd w:id="19"/>
-    </w:p>
-    <w:p>
-      <w:pPr>
-        <w:pStyle w:val="Default"/>
-        <w:jc w:val="both"/>
-        <w:rPr>
-          <w:rFonts w:ascii="Arial" w:eastAsia="Times New Roman" w:hAnsi="Arial" w:cs="Arial"/>
-          <w:color w:val="000000" w:themeColor="text1"/>
-          <w:sz w:val="22"/>
-          <w:szCs w:val="22"/>
-          <w:lang w:eastAsia="es-MX"/>
-        </w:rPr>
-      </w:pPr>
-      <w:r>
-        <w:rPr>
-          <w:rFonts w:ascii="Arial" w:eastAsia="Times New Roman" w:hAnsi="Arial" w:cs="Arial"/>
-          <w:color w:val="000000" w:themeColor="text1"/>
-          <w:sz w:val="22"/>
-          <w:szCs w:val="22"/>
-          <w:lang w:eastAsia="es-MX"/>
-        </w:rPr>
-        <w:t>La aplicación su interfaz deberá tener un color adecuada a la consulta de suelos.</w:t>
-      </w:r>
-    </w:p>
-    <w:p>
-      <w:pPr>
-        <w:rPr>
-          <w:lang w:eastAsia="ar-SA"/>
-        </w:rPr>
-      </w:pPr>
-    </w:p>
-    <w:p>
-      <w:pPr>
-        <w:pStyle w:val="Ttulo2"/>
-        <w:ind w:left="1276" w:hanging="1156"/>
-        <w:rPr>
-          <w:sz w:val="24"/>
-          <w:szCs w:val="24"/>
-        </w:rPr>
-      </w:pPr>
-      <w:bookmarkStart w:id="20" w:name="_Toc410238863"/>
-      <w:r>
-        <w:rPr>
-          <w:sz w:val="24"/>
-          <w:szCs w:val="24"/>
-        </w:rPr>
-        <w:t>3.6 Atributos del sistema</w:t>
-      </w:r>
-      <w:bookmarkEnd w:id="20"/>
-    </w:p>
-    <w:p>
-      <w:pPr>
-        <w:pStyle w:val="Ttulo1"/>
-        <w:rPr>
-          <w:rFonts w:ascii="Arial" w:hAnsi="Arial" w:cs="Arial"/>
-          <w:color w:val="000000" w:themeColor="text1"/>
-        </w:rPr>
-      </w:pPr>
-      <w:bookmarkStart w:id="21" w:name="_Toc410238864"/>
-      <w:r>
-        <w:rPr>
-          <w:rFonts w:ascii="Arial" w:hAnsi="Arial" w:cs="Arial"/>
-          <w:color w:val="000000" w:themeColor="text1"/>
-        </w:rPr>
-        <w:t>4.- APÉNDICES</w:t>
-      </w:r>
-      <w:bookmarkEnd w:id="21"/>
     </w:p>
     <w:p>
       <w:pPr>
@@ -4444,10 +4423,19 @@
           <w:szCs w:val="22"/>
           <w:lang w:eastAsia="es-MX"/>
         </w:rPr>
-        <w:t>Sobre el formato de entrada se realizó una  recopilación de datos como son (en, observación de campo )</w:t>
-      </w:r>
-    </w:p>
-    <w:p/>
+        <w:t>Sobre el formato de entrada se realizó una  recopilación de datos como</w:t>
+      </w:r>
+      <w:r>
+        <w:rPr>
+          <w:rFonts w:ascii="Arial" w:eastAsia="Times New Roman" w:hAnsi="Arial" w:cs="Arial"/>
+          <w:color w:val="000000" w:themeColor="text1"/>
+          <w:sz w:val="22"/>
+          <w:szCs w:val="22"/>
+          <w:lang w:eastAsia="es-MX"/>
+        </w:rPr>
+        <w:t xml:space="preserve"> son (en, observación de campo).</w:t>
+      </w:r>
+    </w:p>
     <w:sectPr>
       <w:headerReference w:type="default" r:id="rId14"/>
       <w:pgSz w:w="12240" w:h="15840"/>
@@ -4690,7 +4678,7 @@
                               <w:noProof/>
                               <w:color w:val="FFFFFF" w:themeColor="background1"/>
                             </w:rPr>
-                            <w:t>6</w:t>
+                            <w:t>7</w:t>
                           </w:r>
                           <w:r>
                             <w:rPr>
@@ -4762,7 +4750,7 @@
                         <w:noProof/>
                         <w:color w:val="FFFFFF" w:themeColor="background1"/>
                       </w:rPr>
-                      <w:t>6</w:t>
+                      <w:t>7</w:t>
                     </w:r>
                     <w:r>
                       <w:rPr>
@@ -7803,35 +7791,6 @@
         </w:p>
       </w:docPartBody>
     </w:docPart>
-    <w:docPart>
-      <w:docPartPr>
-        <w:name w:val="C88ECD20E52C4DF3B2A12C643BA73DEC"/>
-        <w:category>
-          <w:name w:val="General"/>
-          <w:gallery w:val="placeholder"/>
-        </w:category>
-        <w:types>
-          <w:type w:val="bbPlcHdr"/>
-        </w:types>
-        <w:behaviors>
-          <w:behavior w:val="content"/>
-        </w:behaviors>
-        <w:guid w:val="{D2BC957B-9294-419D-A9BE-5D78DAA52B41}"/>
-      </w:docPartPr>
-      <w:docPartBody>
-        <w:p>
-          <w:pPr>
-            <w:pStyle w:val="C88ECD20E52C4DF3B2A12C643BA73DEC"/>
-          </w:pPr>
-          <w:r>
-            <w:rPr>
-              <w:rStyle w:val="Textodelmarcadordeposicin"/>
-            </w:rPr>
-            <w:t>[Subject]</w:t>
-          </w:r>
-        </w:p>
-      </w:docPartBody>
-    </w:docPart>
   </w:docParts>
 </w:glossaryDocument>
 </file>
@@ -7950,7 +7909,9 @@
     <w:rsid w:val="002414E9"/>
     <w:rsid w:val="006D6762"/>
     <w:rsid w:val="008F2272"/>
+    <w:rsid w:val="00971465"/>
     <w:rsid w:val="00A03486"/>
+    <w:rsid w:val="00A9087B"/>
   </w:rsids>
   <m:mathPr>
     <m:mathFont m:val="Cambria Math"/>
@@ -8706,7 +8667,7 @@
   <a:extraClrSchemeLst/>
   <a:extLst>
     <a:ext uri="{05A4C25C-085E-4340-85A3-A5531E510DB2}">
-      <thm15:themeFamily xmlns:thm15="http://schemas.microsoft.com/office/thememl/2012/main" xmlns="" name="Office Theme" id="{62F939B6-93AF-4DB8-9C6B-D6C7DFDC589F}" vid="{4A3C46E8-61CC-4603-A589-7422A47A8E4A}"/>
+      <thm15:themeFamily xmlns="" xmlns:thm15="http://schemas.microsoft.com/office/thememl/2012/main" name="Office Theme" id="{62F939B6-93AF-4DB8-9C6B-D6C7DFDC589F}" vid="{4A3C46E8-61CC-4603-A589-7422A47A8E4A}"/>
     </a:ext>
   </a:extLst>
 </a:theme>
@@ -8717,7 +8678,7 @@
 </file>
 
 <file path=customXml/itemProps1.xml><?xml version="1.0" encoding="utf-8"?>
-<ds:datastoreItem xmlns:ds="http://schemas.openxmlformats.org/officeDocument/2006/customXml" ds:itemID="{EAD2B819-C7E0-4706-B802-4A36921F4A52}">
+<ds:datastoreItem xmlns:ds="http://schemas.openxmlformats.org/officeDocument/2006/customXml" ds:itemID="{3D1B4D62-952A-42BC-AA83-83A50473D86E}">
   <ds:schemaRefs>
     <ds:schemaRef ds:uri="http://schemas.openxmlformats.org/officeDocument/2006/bibliography"/>
   </ds:schemaRefs>

</xml_diff>